<commit_message>
New lab instructions and lecture notes
</commit_message>
<xml_diff>
--- a/Labs/Lab04/Lab4AInstructions_CS295N.docx
+++ b/Labs/Lab04/Lab4AInstructions_CS295N.docx
@@ -55,7 +55,23 @@
           <w:sz w:val="24"/>
           <w:szCs w:val="24"/>
         </w:rPr>
-        <w:t>Use lambda expressions to assign anonymous methods to delegates</w:t>
+        <w:t>Use</w:t>
+      </w:r>
+      <w:r>
+        <w:rPr>
+          <w:rFonts w:asciiTheme="minorHAnsi" w:hAnsiTheme="minorHAnsi" w:cs="Arial"/>
+          <w:sz w:val="24"/>
+          <w:szCs w:val="24"/>
+        </w:rPr>
+        <w:t xml:space="preserve"> </w:t>
+      </w:r>
+      <w:r>
+        <w:rPr>
+          <w:rFonts w:asciiTheme="minorHAnsi" w:hAnsiTheme="minorHAnsi" w:cs="Arial"/>
+          <w:sz w:val="24"/>
+          <w:szCs w:val="24"/>
+        </w:rPr>
+        <w:t>Razor layouts to share common mark-up between views</w:t>
       </w:r>
     </w:p>
     <w:p>
@@ -77,7 +93,65 @@
           <w:sz w:val="24"/>
           <w:szCs w:val="24"/>
         </w:rPr>
-        <w:t>Work with a complex model using controller methods and views to add objects to existing objects</w:t>
+        <w:t xml:space="preserve">Use </w:t>
+      </w:r>
+      <w:proofErr w:type="spellStart"/>
+      <w:r>
+        <w:rPr>
+          <w:rFonts w:asciiTheme="minorHAnsi" w:hAnsiTheme="minorHAnsi" w:cs="Arial"/>
+          <w:sz w:val="24"/>
+          <w:szCs w:val="24"/>
+        </w:rPr>
+        <w:t>ViewData</w:t>
+      </w:r>
+      <w:proofErr w:type="spellEnd"/>
+      <w:r>
+        <w:rPr>
+          <w:rFonts w:asciiTheme="minorHAnsi" w:hAnsiTheme="minorHAnsi" w:cs="Arial"/>
+          <w:sz w:val="24"/>
+          <w:szCs w:val="24"/>
+        </w:rPr>
+        <w:t xml:space="preserve"> and </w:t>
+      </w:r>
+      <w:proofErr w:type="spellStart"/>
+      <w:r>
+        <w:rPr>
+          <w:rFonts w:asciiTheme="minorHAnsi" w:hAnsiTheme="minorHAnsi" w:cs="Arial"/>
+          <w:sz w:val="24"/>
+          <w:szCs w:val="24"/>
+        </w:rPr>
+        <w:t>ViewBag</w:t>
+      </w:r>
+      <w:proofErr w:type="spellEnd"/>
+      <w:r>
+        <w:rPr>
+          <w:rFonts w:asciiTheme="minorHAnsi" w:hAnsiTheme="minorHAnsi" w:cs="Arial"/>
+          <w:sz w:val="24"/>
+          <w:szCs w:val="24"/>
+        </w:rPr>
+        <w:t xml:space="preserve"> to transfer data from controller methods to views or from views to layouts</w:t>
+      </w:r>
+    </w:p>
+    <w:p>
+      <w:pPr>
+        <w:pStyle w:val="ListParagraph"/>
+        <w:numPr>
+          <w:ilvl w:val="0"/>
+          <w:numId w:val="4"/>
+        </w:numPr>
+        <w:rPr>
+          <w:rFonts w:asciiTheme="minorHAnsi" w:hAnsiTheme="minorHAnsi" w:cs="Arial"/>
+          <w:sz w:val="24"/>
+          <w:szCs w:val="24"/>
+        </w:rPr>
+      </w:pPr>
+      <w:r>
+        <w:rPr>
+          <w:rFonts w:asciiTheme="minorHAnsi" w:hAnsiTheme="minorHAnsi" w:cs="Arial"/>
+          <w:sz w:val="24"/>
+          <w:szCs w:val="24"/>
+        </w:rPr>
+        <w:t>Use pre-defined Tag Helpers to simplify Razor views</w:t>
       </w:r>
     </w:p>
     <w:p>
@@ -107,27 +181,22 @@
     </w:p>
     <w:p>
       <w:pPr>
-        <w:rPr>
-          <w:rFonts w:asciiTheme="minorHAnsi" w:hAnsiTheme="minorHAnsi"/>
-          <w:sz w:val="24"/>
-          <w:szCs w:val="24"/>
-        </w:rPr>
-      </w:pPr>
-      <w:r>
-        <w:rPr>
-          <w:rFonts w:asciiTheme="minorHAnsi" w:hAnsiTheme="minorHAnsi"/>
-          <w:sz w:val="24"/>
-          <w:szCs w:val="24"/>
-        </w:rPr>
-        <w:t xml:space="preserve">You will be </w:t>
-      </w:r>
-      <w:r>
-        <w:rPr>
-          <w:rFonts w:asciiTheme="minorHAnsi" w:hAnsiTheme="minorHAnsi"/>
-          <w:sz w:val="24"/>
-          <w:szCs w:val="24"/>
-        </w:rPr>
-        <w:t>completing the messaging feature as well as adding sorting capability to all pages that display lists of items</w:t>
+        <w:spacing w:after="0" w:line="240" w:lineRule="auto"/>
+        <w:rPr>
+          <w:rFonts w:asciiTheme="minorHAnsi" w:hAnsiTheme="minorHAnsi"/>
+          <w:sz w:val="28"/>
+          <w:szCs w:val="28"/>
+          <w:u w:val="single"/>
+        </w:rPr>
+      </w:pPr>
+      <w:r>
+        <w:rPr>
+          <w:rFonts w:asciiTheme="minorHAnsi" w:hAnsiTheme="minorHAnsi"/>
+          <w:sz w:val="28"/>
+          <w:szCs w:val="28"/>
+          <w:u w:val="single"/>
+        </w:rPr>
+        <w:t>Layouts</w:t>
       </w:r>
     </w:p>
     <w:p>
@@ -135,179 +204,303 @@
         <w:pStyle w:val="ListParagraph"/>
         <w:numPr>
           <w:ilvl w:val="0"/>
-          <w:numId w:val="11"/>
+          <w:numId w:val="12"/>
         </w:numPr>
-        <w:rPr>
-          <w:rFonts w:asciiTheme="minorHAnsi" w:hAnsiTheme="minorHAnsi"/>
-          <w:sz w:val="24"/>
-          <w:szCs w:val="24"/>
-        </w:rPr>
-      </w:pPr>
-      <w:r>
-        <w:rPr>
-          <w:rFonts w:asciiTheme="minorHAnsi" w:hAnsiTheme="minorHAnsi"/>
-          <w:sz w:val="24"/>
-          <w:szCs w:val="24"/>
-        </w:rPr>
-        <w:t>Contact page</w:t>
-      </w:r>
-    </w:p>
-    <w:p>
-      <w:pPr>
-        <w:pStyle w:val="ListParagraph"/>
-        <w:numPr>
-          <w:ilvl w:val="1"/>
-          <w:numId w:val="11"/>
-        </w:numPr>
-        <w:rPr>
-          <w:rFonts w:asciiTheme="minorHAnsi" w:hAnsiTheme="minorHAnsi"/>
-          <w:sz w:val="24"/>
-          <w:szCs w:val="24"/>
-        </w:rPr>
-      </w:pPr>
-      <w:r>
-        <w:rPr>
-          <w:rFonts w:asciiTheme="minorHAnsi" w:hAnsiTheme="minorHAnsi"/>
-          <w:sz w:val="24"/>
-          <w:szCs w:val="24"/>
-        </w:rPr>
-        <w:t>Add a view and controller methods to support adding replies to messages</w:t>
-      </w:r>
-    </w:p>
-    <w:p>
-      <w:pPr>
-        <w:pStyle w:val="ListParagraph"/>
-        <w:numPr>
-          <w:ilvl w:val="1"/>
-          <w:numId w:val="11"/>
-        </w:numPr>
-        <w:rPr>
-          <w:rFonts w:asciiTheme="minorHAnsi" w:hAnsiTheme="minorHAnsi"/>
-          <w:sz w:val="24"/>
-          <w:szCs w:val="24"/>
-        </w:rPr>
-      </w:pPr>
-      <w:r>
-        <w:rPr>
-          <w:rFonts w:asciiTheme="minorHAnsi" w:hAnsiTheme="minorHAnsi"/>
-          <w:sz w:val="24"/>
-          <w:szCs w:val="24"/>
-        </w:rPr>
-        <w:t>Use a lambda expression with List.Sort (or a comparable method) to sort the messages by date.</w:t>
-      </w:r>
-    </w:p>
-    <w:p>
-      <w:pPr>
-        <w:pStyle w:val="ListParagraph"/>
-        <w:numPr>
-          <w:ilvl w:val="1"/>
-          <w:numId w:val="11"/>
-        </w:numPr>
-        <w:rPr>
-          <w:rFonts w:asciiTheme="minorHAnsi" w:hAnsiTheme="minorHAnsi"/>
-          <w:sz w:val="24"/>
-          <w:szCs w:val="24"/>
-        </w:rPr>
-      </w:pPr>
-      <w:r>
-        <w:rPr>
-          <w:rFonts w:asciiTheme="minorHAnsi" w:hAnsiTheme="minorHAnsi"/>
-          <w:sz w:val="24"/>
-          <w:szCs w:val="24"/>
-        </w:rPr>
-        <w:t>Extra credit: add the ability to set a message priority</w:t>
-      </w:r>
-      <w:r>
-        <w:rPr>
-          <w:rFonts w:asciiTheme="minorHAnsi" w:hAnsiTheme="minorHAnsi"/>
-          <w:sz w:val="24"/>
-          <w:szCs w:val="24"/>
-        </w:rPr>
-        <w:t xml:space="preserve"> and display it.</w:t>
-      </w:r>
-      <w:bookmarkStart w:id="0" w:name="_GoBack"/>
-      <w:bookmarkEnd w:id="0"/>
+        <w:spacing w:after="0" w:line="240" w:lineRule="auto"/>
+        <w:rPr>
+          <w:rFonts w:asciiTheme="minorHAnsi" w:hAnsiTheme="minorHAnsi"/>
+          <w:sz w:val="24"/>
+          <w:szCs w:val="24"/>
+        </w:rPr>
+      </w:pPr>
+      <w:r>
+        <w:rPr>
+          <w:rFonts w:asciiTheme="minorHAnsi" w:hAnsiTheme="minorHAnsi"/>
+          <w:sz w:val="24"/>
+          <w:szCs w:val="24"/>
+        </w:rPr>
+        <w:t>Add a default layout to your project and use it in multiple views</w:t>
+      </w:r>
     </w:p>
     <w:p>
       <w:pPr>
         <w:pStyle w:val="ListParagraph"/>
         <w:numPr>
           <w:ilvl w:val="0"/>
-          <w:numId w:val="11"/>
+          <w:numId w:val="12"/>
         </w:numPr>
-        <w:rPr>
-          <w:rFonts w:asciiTheme="minorHAnsi" w:hAnsiTheme="minorHAnsi"/>
-          <w:sz w:val="24"/>
-          <w:szCs w:val="24"/>
-        </w:rPr>
-      </w:pPr>
-      <w:r>
-        <w:rPr>
-          <w:rFonts w:asciiTheme="minorHAnsi" w:hAnsiTheme="minorHAnsi"/>
-          <w:sz w:val="24"/>
-          <w:szCs w:val="24"/>
-        </w:rPr>
-        <w:t xml:space="preserve">Important locations </w:t>
-      </w:r>
-      <w:r>
-        <w:rPr>
-          <w:rFonts w:asciiTheme="minorHAnsi" w:hAnsiTheme="minorHAnsi"/>
-          <w:sz w:val="24"/>
-          <w:szCs w:val="24"/>
-        </w:rPr>
-        <w:t>and Significant people pages</w:t>
+        <w:spacing w:after="0" w:line="240" w:lineRule="auto"/>
+        <w:rPr>
+          <w:rFonts w:asciiTheme="minorHAnsi" w:hAnsiTheme="minorHAnsi"/>
+          <w:sz w:val="24"/>
+          <w:szCs w:val="24"/>
+        </w:rPr>
+      </w:pPr>
+      <w:r>
+        <w:rPr>
+          <w:rFonts w:asciiTheme="minorHAnsi" w:hAnsiTheme="minorHAnsi"/>
+          <w:sz w:val="24"/>
+          <w:szCs w:val="24"/>
+        </w:rPr>
+        <w:t>Add another layout that is used in just two or three views</w:t>
       </w:r>
     </w:p>
     <w:p>
       <w:pPr>
+        <w:spacing w:after="0" w:line="240" w:lineRule="auto"/>
+        <w:rPr>
+          <w:rFonts w:asciiTheme="minorHAnsi" w:hAnsiTheme="minorHAnsi"/>
+          <w:sz w:val="28"/>
+          <w:szCs w:val="28"/>
+        </w:rPr>
+      </w:pPr>
+    </w:p>
+    <w:p>
+      <w:pPr>
+        <w:spacing w:after="0" w:line="240" w:lineRule="auto"/>
+        <w:rPr>
+          <w:rFonts w:asciiTheme="minorHAnsi" w:hAnsiTheme="minorHAnsi"/>
+          <w:sz w:val="28"/>
+          <w:szCs w:val="28"/>
+          <w:u w:val="single"/>
+        </w:rPr>
+      </w:pPr>
+      <w:proofErr w:type="spellStart"/>
+      <w:r>
+        <w:rPr>
+          <w:rFonts w:asciiTheme="minorHAnsi" w:hAnsiTheme="minorHAnsi"/>
+          <w:sz w:val="28"/>
+          <w:szCs w:val="28"/>
+          <w:u w:val="single"/>
+        </w:rPr>
+        <w:t>ViewData</w:t>
+      </w:r>
+      <w:proofErr w:type="spellEnd"/>
+      <w:r>
+        <w:rPr>
+          <w:rFonts w:asciiTheme="minorHAnsi" w:hAnsiTheme="minorHAnsi"/>
+          <w:sz w:val="28"/>
+          <w:szCs w:val="28"/>
+          <w:u w:val="single"/>
+        </w:rPr>
+        <w:t xml:space="preserve"> / </w:t>
+      </w:r>
+      <w:proofErr w:type="spellStart"/>
+      <w:r>
+        <w:rPr>
+          <w:rFonts w:asciiTheme="minorHAnsi" w:hAnsiTheme="minorHAnsi"/>
+          <w:sz w:val="28"/>
+          <w:szCs w:val="28"/>
+          <w:u w:val="single"/>
+        </w:rPr>
+        <w:t>ViewBag</w:t>
+      </w:r>
+      <w:proofErr w:type="spellEnd"/>
+    </w:p>
+    <w:p>
+      <w:pPr>
         <w:pStyle w:val="ListParagraph"/>
         <w:numPr>
-          <w:ilvl w:val="1"/>
-          <w:numId w:val="11"/>
+          <w:ilvl w:val="0"/>
+          <w:numId w:val="13"/>
         </w:numPr>
-        <w:rPr>
-          <w:rFonts w:asciiTheme="minorHAnsi" w:hAnsiTheme="minorHAnsi"/>
-          <w:sz w:val="24"/>
-          <w:szCs w:val="24"/>
-        </w:rPr>
-      </w:pPr>
-      <w:r>
-        <w:rPr>
-          <w:rFonts w:asciiTheme="minorHAnsi" w:hAnsiTheme="minorHAnsi"/>
-          <w:sz w:val="24"/>
-          <w:szCs w:val="24"/>
-        </w:rPr>
-        <w:t>If you haven’t finished implementing these pages so that they display the locations / people with links to more info, then do so. The information should come from Lists of model objects containing hard-coded data.</w:t>
+        <w:spacing w:after="0" w:line="240" w:lineRule="auto"/>
+        <w:rPr>
+          <w:rFonts w:asciiTheme="minorHAnsi" w:hAnsiTheme="minorHAnsi"/>
+          <w:sz w:val="24"/>
+          <w:szCs w:val="24"/>
+        </w:rPr>
+      </w:pPr>
+      <w:r>
+        <w:rPr>
+          <w:rFonts w:asciiTheme="minorHAnsi" w:hAnsiTheme="minorHAnsi"/>
+          <w:sz w:val="24"/>
+          <w:szCs w:val="24"/>
+        </w:rPr>
+        <w:t xml:space="preserve">Use </w:t>
+      </w:r>
+      <w:proofErr w:type="spellStart"/>
+      <w:r>
+        <w:rPr>
+          <w:rFonts w:asciiTheme="minorHAnsi" w:hAnsiTheme="minorHAnsi"/>
+          <w:sz w:val="24"/>
+          <w:szCs w:val="24"/>
+        </w:rPr>
+        <w:t>VeiwBag</w:t>
+      </w:r>
+      <w:proofErr w:type="spellEnd"/>
+      <w:r>
+        <w:rPr>
+          <w:rFonts w:asciiTheme="minorHAnsi" w:hAnsiTheme="minorHAnsi"/>
+          <w:sz w:val="24"/>
+          <w:szCs w:val="24"/>
+        </w:rPr>
+        <w:t xml:space="preserve"> in at least one place to send data to a view</w:t>
       </w:r>
     </w:p>
     <w:p>
       <w:pPr>
         <w:pStyle w:val="ListParagraph"/>
         <w:numPr>
-          <w:ilvl w:val="1"/>
-          <w:numId w:val="11"/>
+          <w:ilvl w:val="0"/>
+          <w:numId w:val="13"/>
         </w:numPr>
-        <w:rPr>
-          <w:rFonts w:asciiTheme="minorHAnsi" w:hAnsiTheme="minorHAnsi"/>
-          <w:sz w:val="24"/>
-          <w:szCs w:val="24"/>
-        </w:rPr>
-      </w:pPr>
-      <w:r>
-        <w:rPr>
-          <w:rFonts w:asciiTheme="minorHAnsi" w:hAnsiTheme="minorHAnsi"/>
-          <w:sz w:val="24"/>
-          <w:szCs w:val="24"/>
-        </w:rPr>
-        <w:t>Use lambda expressions with List.Sort (or a comparable method) to sort the locations and people.</w:t>
+        <w:spacing w:after="0" w:line="240" w:lineRule="auto"/>
+        <w:rPr>
+          <w:rFonts w:asciiTheme="minorHAnsi" w:hAnsiTheme="minorHAnsi"/>
+          <w:sz w:val="24"/>
+          <w:szCs w:val="24"/>
+        </w:rPr>
+      </w:pPr>
+      <w:r>
+        <w:rPr>
+          <w:rFonts w:asciiTheme="minorHAnsi" w:hAnsiTheme="minorHAnsi"/>
+          <w:sz w:val="24"/>
+          <w:szCs w:val="24"/>
+        </w:rPr>
+        <w:t xml:space="preserve">Use </w:t>
+      </w:r>
+      <w:proofErr w:type="spellStart"/>
+      <w:r>
+        <w:rPr>
+          <w:rFonts w:asciiTheme="minorHAnsi" w:hAnsiTheme="minorHAnsi"/>
+          <w:sz w:val="24"/>
+          <w:szCs w:val="24"/>
+        </w:rPr>
+        <w:t>VeiwBag</w:t>
+      </w:r>
+      <w:proofErr w:type="spellEnd"/>
+      <w:r>
+        <w:rPr>
+          <w:rFonts w:asciiTheme="minorHAnsi" w:hAnsiTheme="minorHAnsi"/>
+          <w:sz w:val="24"/>
+          <w:szCs w:val="24"/>
+        </w:rPr>
+        <w:t xml:space="preserve"> in at least two places to send data from a view to a layout</w:t>
       </w:r>
     </w:p>
     <w:p>
       <w:pPr>
+        <w:pStyle w:val="ListParagraph"/>
+        <w:numPr>
+          <w:ilvl w:val="0"/>
+          <w:numId w:val="13"/>
+        </w:numPr>
         <w:spacing w:after="0" w:line="240" w:lineRule="auto"/>
         <w:rPr>
           <w:rFonts w:asciiTheme="minorHAnsi" w:hAnsiTheme="minorHAnsi"/>
-          <w:b/>
+          <w:sz w:val="24"/>
+          <w:szCs w:val="24"/>
+        </w:rPr>
+      </w:pPr>
+      <w:r>
+        <w:rPr>
+          <w:rFonts w:asciiTheme="minorHAnsi" w:hAnsiTheme="minorHAnsi"/>
+          <w:sz w:val="24"/>
+          <w:szCs w:val="24"/>
+        </w:rPr>
+        <w:t xml:space="preserve">Use </w:t>
+      </w:r>
+      <w:proofErr w:type="spellStart"/>
+      <w:r>
+        <w:rPr>
+          <w:rFonts w:asciiTheme="minorHAnsi" w:hAnsiTheme="minorHAnsi"/>
+          <w:sz w:val="24"/>
+          <w:szCs w:val="24"/>
+        </w:rPr>
+        <w:t>ViewData</w:t>
+      </w:r>
+      <w:proofErr w:type="spellEnd"/>
+      <w:r>
+        <w:rPr>
+          <w:rFonts w:asciiTheme="minorHAnsi" w:hAnsiTheme="minorHAnsi"/>
+          <w:sz w:val="24"/>
+          <w:szCs w:val="24"/>
+        </w:rPr>
+        <w:t xml:space="preserve"> in at least one place</w:t>
+      </w:r>
+    </w:p>
+    <w:p>
+      <w:pPr>
+        <w:spacing w:after="0" w:line="240" w:lineRule="auto"/>
+        <w:rPr>
+          <w:rFonts w:asciiTheme="minorHAnsi" w:hAnsiTheme="minorHAnsi"/>
+          <w:sz w:val="28"/>
+          <w:szCs w:val="28"/>
+        </w:rPr>
+      </w:pPr>
+    </w:p>
+    <w:p>
+      <w:pPr>
+        <w:spacing w:after="0" w:line="240" w:lineRule="auto"/>
+        <w:rPr>
+          <w:rFonts w:asciiTheme="minorHAnsi" w:hAnsiTheme="minorHAnsi"/>
+          <w:sz w:val="28"/>
+          <w:szCs w:val="28"/>
+          <w:u w:val="single"/>
+        </w:rPr>
+      </w:pPr>
+      <w:r>
+        <w:rPr>
+          <w:rFonts w:asciiTheme="minorHAnsi" w:hAnsiTheme="minorHAnsi"/>
+          <w:sz w:val="28"/>
+          <w:szCs w:val="28"/>
+          <w:u w:val="single"/>
+        </w:rPr>
+        <w:t>Tag Helpers</w:t>
+      </w:r>
+    </w:p>
+    <w:p>
+      <w:pPr>
+        <w:pStyle w:val="ListParagraph"/>
+        <w:numPr>
+          <w:ilvl w:val="0"/>
+          <w:numId w:val="14"/>
+        </w:numPr>
+        <w:spacing w:after="0" w:line="240" w:lineRule="auto"/>
+        <w:rPr>
+          <w:rFonts w:asciiTheme="minorHAnsi" w:hAnsiTheme="minorHAnsi"/>
+          <w:sz w:val="24"/>
+          <w:szCs w:val="24"/>
+        </w:rPr>
+      </w:pPr>
+      <w:r>
+        <w:rPr>
+          <w:rFonts w:asciiTheme="minorHAnsi" w:hAnsiTheme="minorHAnsi"/>
+          <w:sz w:val="24"/>
+          <w:szCs w:val="24"/>
+        </w:rPr>
+        <w:t>Use at least three Form Tag Helpers in your project</w:t>
+      </w:r>
+    </w:p>
+    <w:p>
+      <w:pPr>
+        <w:pStyle w:val="ListParagraph"/>
+        <w:numPr>
+          <w:ilvl w:val="0"/>
+          <w:numId w:val="14"/>
+        </w:numPr>
+        <w:spacing w:after="0" w:line="240" w:lineRule="auto"/>
+        <w:rPr>
+          <w:rFonts w:asciiTheme="minorHAnsi" w:hAnsiTheme="minorHAnsi"/>
+          <w:sz w:val="24"/>
+          <w:szCs w:val="24"/>
+        </w:rPr>
+      </w:pPr>
+      <w:r>
+        <w:rPr>
+          <w:rFonts w:asciiTheme="minorHAnsi" w:hAnsiTheme="minorHAnsi"/>
+          <w:sz w:val="24"/>
+          <w:szCs w:val="24"/>
+        </w:rPr>
+        <w:t>Use at least three other Tag Helpers in your project</w:t>
+      </w:r>
+    </w:p>
+    <w:p>
+      <w:pPr>
+        <w:spacing w:after="0" w:line="240" w:lineRule="auto"/>
+        <w:rPr>
+          <w:rFonts w:asciiTheme="minorHAnsi" w:hAnsiTheme="minorHAnsi"/>
           <w:sz w:val="28"/>
           <w:szCs w:val="28"/>
         </w:rPr>
@@ -387,63 +580,47 @@
           <w:sz w:val="24"/>
           <w:szCs w:val="24"/>
         </w:rPr>
-        <w:t>A document containing screen-</w:t>
-      </w:r>
-      <w:r>
-        <w:rPr>
-          <w:rFonts w:asciiTheme="minorHAnsi" w:hAnsiTheme="minorHAnsi"/>
-          <w:sz w:val="24"/>
-          <w:szCs w:val="24"/>
-        </w:rPr>
-        <w:t xml:space="preserve">shots </w:t>
-      </w:r>
-      <w:r>
-        <w:rPr>
-          <w:rFonts w:asciiTheme="minorHAnsi" w:hAnsiTheme="minorHAnsi"/>
-          <w:sz w:val="24"/>
-          <w:szCs w:val="24"/>
-        </w:rPr>
-        <w:t>of</w:t>
-      </w:r>
-      <w:r>
-        <w:rPr>
-          <w:rFonts w:asciiTheme="minorHAnsi" w:hAnsiTheme="minorHAnsi"/>
-          <w:sz w:val="24"/>
-          <w:szCs w:val="24"/>
-        </w:rPr>
-        <w:t xml:space="preserve"> the </w:t>
-      </w:r>
-      <w:r>
-        <w:rPr>
-          <w:rFonts w:asciiTheme="minorHAnsi" w:hAnsiTheme="minorHAnsi"/>
-          <w:sz w:val="24"/>
-          <w:szCs w:val="24"/>
-        </w:rPr>
-        <w:t>web app in exercise running in your browser</w:t>
-      </w:r>
-      <w:r>
-        <w:rPr>
-          <w:rFonts w:asciiTheme="minorHAnsi" w:hAnsiTheme="minorHAnsi"/>
-          <w:sz w:val="24"/>
-          <w:szCs w:val="24"/>
-        </w:rPr>
-        <w:t xml:space="preserve">. (please use .docx </w:t>
-      </w:r>
-      <w:r>
-        <w:rPr>
-          <w:rFonts w:asciiTheme="minorHAnsi" w:hAnsiTheme="minorHAnsi"/>
-          <w:sz w:val="24"/>
-          <w:szCs w:val="24"/>
-        </w:rPr>
-        <w:t xml:space="preserve">or .pdf </w:t>
-      </w:r>
-      <w:r>
-        <w:rPr>
-          <w:rFonts w:asciiTheme="minorHAnsi" w:hAnsiTheme="minorHAnsi"/>
-          <w:sz w:val="24"/>
-          <w:szCs w:val="24"/>
-        </w:rPr>
-        <w:t>format)</w:t>
+        <w:t>A zip file containing</w:t>
+      </w:r>
+      <w:r>
+        <w:rPr>
+          <w:rFonts w:asciiTheme="minorHAnsi" w:hAnsiTheme="minorHAnsi"/>
+          <w:sz w:val="24"/>
+          <w:szCs w:val="24"/>
+        </w:rPr>
+        <w:t xml:space="preserve"> your web app’s Visual Studio solution folder.</w:t>
+      </w:r>
+      <w:r>
+        <w:rPr>
+          <w:rFonts w:asciiTheme="minorHAnsi" w:hAnsiTheme="minorHAnsi"/>
+          <w:sz w:val="24"/>
+          <w:szCs w:val="24"/>
+        </w:rPr>
+        <w:br/>
+      </w:r>
+      <w:r>
+        <w:rPr>
+          <w:rFonts w:asciiTheme="minorHAnsi" w:hAnsiTheme="minorHAnsi"/>
+          <w:sz w:val="24"/>
+          <w:szCs w:val="24"/>
+        </w:rPr>
+        <w:t xml:space="preserve">Or, a link to a repository containing your web site solution source code. You can put the link on </w:t>
+      </w:r>
+      <w:r>
+        <w:rPr>
+          <w:rFonts w:asciiTheme="minorHAnsi" w:hAnsiTheme="minorHAnsi"/>
+          <w:sz w:val="24"/>
+          <w:szCs w:val="24"/>
+        </w:rPr>
+        <w:t>the same document with the report on your tutorial exercise</w:t>
+      </w:r>
+      <w:r>
+        <w:rPr>
+          <w:rFonts w:asciiTheme="minorHAnsi" w:hAnsiTheme="minorHAnsi"/>
+          <w:sz w:val="24"/>
+          <w:szCs w:val="24"/>
+        </w:rPr>
+        <w:t>.</w:t>
       </w:r>
     </w:p>
     <w:p>
@@ -464,67 +641,6 @@
           <w:sz w:val="24"/>
           <w:szCs w:val="24"/>
         </w:rPr>
-        <w:t>A zip file containing</w:t>
-      </w:r>
-      <w:r>
-        <w:rPr>
-          <w:rFonts w:asciiTheme="minorHAnsi" w:hAnsiTheme="minorHAnsi"/>
-          <w:sz w:val="24"/>
-          <w:szCs w:val="24"/>
-        </w:rPr>
-        <w:t xml:space="preserve"> your web app’s Visual Studio solution folder.</w:t>
-      </w:r>
-      <w:r>
-        <w:rPr>
-          <w:rFonts w:asciiTheme="minorHAnsi" w:hAnsiTheme="minorHAnsi"/>
-          <w:sz w:val="24"/>
-          <w:szCs w:val="24"/>
-        </w:rPr>
-        <w:br/>
-      </w:r>
-      <w:r>
-        <w:rPr>
-          <w:rFonts w:asciiTheme="minorHAnsi" w:hAnsiTheme="minorHAnsi"/>
-          <w:sz w:val="24"/>
-          <w:szCs w:val="24"/>
-        </w:rPr>
-        <w:t xml:space="preserve">Or, a link to a repository containing your web site solution source code. You can put the link on </w:t>
-      </w:r>
-      <w:r>
-        <w:rPr>
-          <w:rFonts w:asciiTheme="minorHAnsi" w:hAnsiTheme="minorHAnsi"/>
-          <w:sz w:val="24"/>
-          <w:szCs w:val="24"/>
-        </w:rPr>
-        <w:t>the same document with the report on your tutorial exercise</w:t>
-      </w:r>
-      <w:r>
-        <w:rPr>
-          <w:rFonts w:asciiTheme="minorHAnsi" w:hAnsiTheme="minorHAnsi"/>
-          <w:sz w:val="24"/>
-          <w:szCs w:val="24"/>
-        </w:rPr>
-        <w:t>.</w:t>
-      </w:r>
-    </w:p>
-    <w:p>
-      <w:pPr>
-        <w:numPr>
-          <w:ilvl w:val="0"/>
-          <w:numId w:val="6"/>
-        </w:numPr>
-        <w:rPr>
-          <w:rFonts w:asciiTheme="minorHAnsi" w:hAnsiTheme="minorHAnsi"/>
-          <w:sz w:val="24"/>
-          <w:szCs w:val="24"/>
-        </w:rPr>
-      </w:pPr>
-      <w:r>
-        <w:rPr>
-          <w:rFonts w:asciiTheme="minorHAnsi" w:hAnsiTheme="minorHAnsi"/>
-          <w:sz w:val="24"/>
-          <w:szCs w:val="24"/>
-        </w:rPr>
         <w:t xml:space="preserve">A code review of your lab partner’s work. (You do this after your lab partner submits </w:t>
       </w:r>
       <w:r>
@@ -581,7 +697,17 @@
           <w:sz w:val="24"/>
           <w:szCs w:val="24"/>
         </w:rPr>
-        <w:t>Items 1 and 2 above</w:t>
+        <w:t xml:space="preserve">Items 1 </w:t>
+      </w:r>
+      <w:bookmarkStart w:id="0" w:name="_GoBack"/>
+      <w:bookmarkEnd w:id="0"/>
+      <w:r>
+        <w:rPr>
+          <w:rFonts w:asciiTheme="minorHAnsi" w:hAnsiTheme="minorHAnsi"/>
+          <w:sz w:val="24"/>
+          <w:szCs w:val="24"/>
+        </w:rPr>
+        <w:t>above</w:t>
       </w:r>
       <w:r>
         <w:rPr>
@@ -662,12 +788,9 @@
       </w:r>
     </w:p>
     <w:sectPr>
-      <w:headerReference w:type="even" r:id="rId7"/>
-      <w:headerReference w:type="default" r:id="rId8"/>
-      <w:footerReference w:type="even" r:id="rId9"/>
-      <w:footerReference w:type="default" r:id="rId10"/>
-      <w:headerReference w:type="first" r:id="rId11"/>
-      <w:footerReference w:type="first" r:id="rId12"/>
+      <w:footerReference w:type="default" r:id="rId7"/>
+      <w:headerReference w:type="first" r:id="rId8"/>
+      <w:footerReference w:type="first" r:id="rId9"/>
       <w:pgSz w:w="12240" w:h="15840"/>
       <w:pgMar w:top="1440" w:right="1440" w:bottom="1584" w:left="1440" w:header="720" w:footer="864" w:gutter="0"/>
       <w:cols w:space="720"/>
@@ -704,16 +827,6 @@
 </file>
 
 <file path=word/footer1.xml><?xml version="1.0" encoding="utf-8"?>
-<w:ftr xmlns:wpc="http://schemas.microsoft.com/office/word/2010/wordprocessingCanvas" xmlns:cx="http://schemas.microsoft.com/office/drawing/2014/chartex" xmlns:cx1="http://schemas.microsoft.com/office/drawing/2015/9/8/chartex" xmlns:cx2="http://schemas.microsoft.com/office/drawing/2015/10/21/chartex" xmlns:cx3="http://schemas.microsoft.com/office/drawing/2016/5/9/chartex" xmlns:cx4="http://schemas.microsoft.com/office/drawing/2016/5/10/chartex" xmlns:cx5="http://schemas.microsoft.com/office/drawing/2016/5/11/chartex" xmlns:cx6="http://schemas.microsoft.com/office/drawing/2016/5/12/chartex" xmlns:cx7="http://schemas.microsoft.com/office/drawing/2016/5/13/chartex" xmlns:cx8="http://schemas.microsoft.com/office/drawing/2016/5/14/chartex" xmlns:mc="http://schemas.openxmlformats.org/markup-compatibility/2006" xmlns:aink="http://schemas.microsoft.com/office/drawing/2016/ink" xmlns:am3d="http://schemas.microsoft.com/office/drawing/2017/model3d" xmlns:o="urn:schemas-microsoft-com:office:office" xmlns:r="http://schemas.openxmlformats.org/officeDocument/2006/relationships" xmlns:m="http://schemas.openxmlformats.org/officeDocument/2006/math" xmlns:v="urn:schemas-microsoft-com:vml" xmlns:wp14="http://schemas.microsoft.com/office/word/2010/wordprocessingDrawing" xmlns:wp="http://schemas.openxmlformats.org/drawingml/2006/wordprocessingDrawing" xmlns:w10="urn:schemas-microsoft-com:office:word" xmlns:w="http://schemas.openxmlformats.org/wordprocessingml/2006/main" xmlns:w14="http://schemas.microsoft.com/office/word/2010/wordml" xmlns:w15="http://schemas.microsoft.com/office/word/2012/wordml" xmlns:w16cid="http://schemas.microsoft.com/office/word/2016/wordml/cid" xmlns:w16se="http://schemas.microsoft.com/office/word/2015/wordml/symex" xmlns:wpg="http://schemas.microsoft.com/office/word/2010/wordprocessingGroup" xmlns:wpi="http://schemas.microsoft.com/office/word/2010/wordprocessingInk" xmlns:wne="http://schemas.microsoft.com/office/word/2006/wordml" xmlns:wps="http://schemas.microsoft.com/office/word/2010/wordprocessingShape" mc:Ignorable="w14 w15 w16se w16cid wp14">
-  <w:p>
-    <w:pPr>
-      <w:pStyle w:val="Footer"/>
-    </w:pPr>
-  </w:p>
-</w:ftr>
-</file>
-
-<file path=word/footer2.xml><?xml version="1.0" encoding="utf-8"?>
 <w:ftr xmlns:wpc="http://schemas.microsoft.com/office/word/2010/wordprocessingCanvas" xmlns:cx="http://schemas.microsoft.com/office/drawing/2014/chartex" xmlns:cx1="http://schemas.microsoft.com/office/drawing/2015/9/8/chartex" xmlns:cx2="http://schemas.microsoft.com/office/drawing/2015/10/21/chartex" xmlns:cx3="http://schemas.microsoft.com/office/drawing/2016/5/9/chartex" xmlns:cx4="http://schemas.microsoft.com/office/drawing/2016/5/10/chartex" xmlns:cx5="http://schemas.microsoft.com/office/drawing/2016/5/11/chartex" xmlns:cx6="http://schemas.microsoft.com/office/drawing/2016/5/12/chartex" xmlns:cx7="http://schemas.microsoft.com/office/drawing/2016/5/13/chartex" xmlns:cx8="http://schemas.microsoft.com/office/drawing/2016/5/14/chartex" xmlns:mc="http://schemas.openxmlformats.org/markup-compatibility/2006" xmlns:aink="http://schemas.microsoft.com/office/drawing/2016/ink" xmlns:am3d="http://schemas.microsoft.com/office/drawing/2017/model3d" xmlns:o="urn:schemas-microsoft-com:office:office" xmlns:r="http://schemas.openxmlformats.org/officeDocument/2006/relationships" xmlns:m="http://schemas.openxmlformats.org/officeDocument/2006/math" xmlns:v="urn:schemas-microsoft-com:vml" xmlns:wp14="http://schemas.microsoft.com/office/word/2010/wordprocessingDrawing" xmlns:wp="http://schemas.openxmlformats.org/drawingml/2006/wordprocessingDrawing" xmlns:w10="urn:schemas-microsoft-com:office:word" xmlns:w="http://schemas.openxmlformats.org/wordprocessingml/2006/main" xmlns:w14="http://schemas.microsoft.com/office/word/2010/wordml" xmlns:w15="http://schemas.microsoft.com/office/word/2012/wordml" xmlns:w16cid="http://schemas.microsoft.com/office/word/2016/wordml/cid" xmlns:w16se="http://schemas.microsoft.com/office/word/2015/wordml/symex" xmlns:wpg="http://schemas.microsoft.com/office/word/2010/wordprocessingGroup" xmlns:wpi="http://schemas.microsoft.com/office/word/2010/wordprocessingInk" xmlns:wne="http://schemas.microsoft.com/office/word/2006/wordml" xmlns:wps="http://schemas.microsoft.com/office/word/2010/wordprocessingShape" mc:Ignorable="w14 w15 w16se w16cid wp14">
   <w:p>
     <w:pPr>
@@ -729,7 +842,7 @@
 </w:ftr>
 </file>
 
-<file path=word/footer3.xml><?xml version="1.0" encoding="utf-8"?>
+<file path=word/footer2.xml><?xml version="1.0" encoding="utf-8"?>
 <w:ftr xmlns:wpc="http://schemas.microsoft.com/office/word/2010/wordprocessingCanvas" xmlns:cx="http://schemas.microsoft.com/office/drawing/2014/chartex" xmlns:cx1="http://schemas.microsoft.com/office/drawing/2015/9/8/chartex" xmlns:cx2="http://schemas.microsoft.com/office/drawing/2015/10/21/chartex" xmlns:cx3="http://schemas.microsoft.com/office/drawing/2016/5/9/chartex" xmlns:cx4="http://schemas.microsoft.com/office/drawing/2016/5/10/chartex" xmlns:cx5="http://schemas.microsoft.com/office/drawing/2016/5/11/chartex" xmlns:cx6="http://schemas.microsoft.com/office/drawing/2016/5/12/chartex" xmlns:cx7="http://schemas.microsoft.com/office/drawing/2016/5/13/chartex" xmlns:cx8="http://schemas.microsoft.com/office/drawing/2016/5/14/chartex" xmlns:mc="http://schemas.openxmlformats.org/markup-compatibility/2006" xmlns:aink="http://schemas.microsoft.com/office/drawing/2016/ink" xmlns:am3d="http://schemas.microsoft.com/office/drawing/2017/model3d" xmlns:o="urn:schemas-microsoft-com:office:office" xmlns:r="http://schemas.openxmlformats.org/officeDocument/2006/relationships" xmlns:m="http://schemas.openxmlformats.org/officeDocument/2006/math" xmlns:v="urn:schemas-microsoft-com:vml" xmlns:wp14="http://schemas.microsoft.com/office/word/2010/wordprocessingDrawing" xmlns:wp="http://schemas.openxmlformats.org/drawingml/2006/wordprocessingDrawing" xmlns:w10="urn:schemas-microsoft-com:office:word" xmlns:w="http://schemas.openxmlformats.org/wordprocessingml/2006/main" xmlns:w14="http://schemas.microsoft.com/office/word/2010/wordml" xmlns:w15="http://schemas.microsoft.com/office/word/2012/wordml" xmlns:w16cid="http://schemas.microsoft.com/office/word/2016/wordml/cid" xmlns:w16se="http://schemas.microsoft.com/office/word/2015/wordml/symex" xmlns:wpg="http://schemas.microsoft.com/office/word/2010/wordprocessingGroup" xmlns:wpi="http://schemas.microsoft.com/office/word/2010/wordprocessingInk" xmlns:wne="http://schemas.microsoft.com/office/word/2006/wordml" xmlns:wps="http://schemas.microsoft.com/office/word/2010/wordprocessingShape" mc:Ignorable="w14 w15 w16se w16cid wp14">
   <w:p>
     <w:pPr>
@@ -786,26 +899,6 @@
   <w:p>
     <w:pPr>
       <w:pStyle w:val="Header"/>
-    </w:pPr>
-  </w:p>
-</w:hdr>
-</file>
-
-<file path=word/header2.xml><?xml version="1.0" encoding="utf-8"?>
-<w:hdr xmlns:wpc="http://schemas.microsoft.com/office/word/2010/wordprocessingCanvas" xmlns:cx="http://schemas.microsoft.com/office/drawing/2014/chartex" xmlns:cx1="http://schemas.microsoft.com/office/drawing/2015/9/8/chartex" xmlns:cx2="http://schemas.microsoft.com/office/drawing/2015/10/21/chartex" xmlns:cx3="http://schemas.microsoft.com/office/drawing/2016/5/9/chartex" xmlns:cx4="http://schemas.microsoft.com/office/drawing/2016/5/10/chartex" xmlns:cx5="http://schemas.microsoft.com/office/drawing/2016/5/11/chartex" xmlns:cx6="http://schemas.microsoft.com/office/drawing/2016/5/12/chartex" xmlns:cx7="http://schemas.microsoft.com/office/drawing/2016/5/13/chartex" xmlns:cx8="http://schemas.microsoft.com/office/drawing/2016/5/14/chartex" xmlns:mc="http://schemas.openxmlformats.org/markup-compatibility/2006" xmlns:aink="http://schemas.microsoft.com/office/drawing/2016/ink" xmlns:am3d="http://schemas.microsoft.com/office/drawing/2017/model3d" xmlns:o="urn:schemas-microsoft-com:office:office" xmlns:r="http://schemas.openxmlformats.org/officeDocument/2006/relationships" xmlns:m="http://schemas.openxmlformats.org/officeDocument/2006/math" xmlns:v="urn:schemas-microsoft-com:vml" xmlns:wp14="http://schemas.microsoft.com/office/word/2010/wordprocessingDrawing" xmlns:wp="http://schemas.openxmlformats.org/drawingml/2006/wordprocessingDrawing" xmlns:w10="urn:schemas-microsoft-com:office:word" xmlns:w="http://schemas.openxmlformats.org/wordprocessingml/2006/main" xmlns:w14="http://schemas.microsoft.com/office/word/2010/wordml" xmlns:w15="http://schemas.microsoft.com/office/word/2012/wordml" xmlns:w16cid="http://schemas.microsoft.com/office/word/2016/wordml/cid" xmlns:w16se="http://schemas.microsoft.com/office/word/2015/wordml/symex" xmlns:wpg="http://schemas.microsoft.com/office/word/2010/wordprocessingGroup" xmlns:wpi="http://schemas.microsoft.com/office/word/2010/wordprocessingInk" xmlns:wne="http://schemas.microsoft.com/office/word/2006/wordml" xmlns:wps="http://schemas.microsoft.com/office/word/2010/wordprocessingShape" mc:Ignorable="w14 w15 w16se w16cid wp14">
-  <w:p>
-    <w:pPr>
-      <w:pStyle w:val="Header"/>
-    </w:pPr>
-  </w:p>
-</w:hdr>
-</file>
-
-<file path=word/header3.xml><?xml version="1.0" encoding="utf-8"?>
-<w:hdr xmlns:wpc="http://schemas.microsoft.com/office/word/2010/wordprocessingCanvas" xmlns:cx="http://schemas.microsoft.com/office/drawing/2014/chartex" xmlns:cx1="http://schemas.microsoft.com/office/drawing/2015/9/8/chartex" xmlns:cx2="http://schemas.microsoft.com/office/drawing/2015/10/21/chartex" xmlns:cx3="http://schemas.microsoft.com/office/drawing/2016/5/9/chartex" xmlns:cx4="http://schemas.microsoft.com/office/drawing/2016/5/10/chartex" xmlns:cx5="http://schemas.microsoft.com/office/drawing/2016/5/11/chartex" xmlns:cx6="http://schemas.microsoft.com/office/drawing/2016/5/12/chartex" xmlns:cx7="http://schemas.microsoft.com/office/drawing/2016/5/13/chartex" xmlns:cx8="http://schemas.microsoft.com/office/drawing/2016/5/14/chartex" xmlns:mc="http://schemas.openxmlformats.org/markup-compatibility/2006" xmlns:aink="http://schemas.microsoft.com/office/drawing/2016/ink" xmlns:am3d="http://schemas.microsoft.com/office/drawing/2017/model3d" xmlns:o="urn:schemas-microsoft-com:office:office" xmlns:r="http://schemas.openxmlformats.org/officeDocument/2006/relationships" xmlns:m="http://schemas.openxmlformats.org/officeDocument/2006/math" xmlns:v="urn:schemas-microsoft-com:vml" xmlns:wp14="http://schemas.microsoft.com/office/word/2010/wordprocessingDrawing" xmlns:wp="http://schemas.openxmlformats.org/drawingml/2006/wordprocessingDrawing" xmlns:w10="urn:schemas-microsoft-com:office:word" xmlns:w="http://schemas.openxmlformats.org/wordprocessingml/2006/main" xmlns:w14="http://schemas.microsoft.com/office/word/2010/wordml" xmlns:w15="http://schemas.microsoft.com/office/word/2012/wordml" xmlns:w16cid="http://schemas.microsoft.com/office/word/2016/wordml/cid" xmlns:w16se="http://schemas.microsoft.com/office/word/2015/wordml/symex" xmlns:wpg="http://schemas.microsoft.com/office/word/2010/wordprocessingGroup" xmlns:wpi="http://schemas.microsoft.com/office/word/2010/wordprocessingInk" xmlns:wne="http://schemas.microsoft.com/office/word/2006/wordml" xmlns:wps="http://schemas.microsoft.com/office/word/2010/wordprocessingShape" mc:Ignorable="w14 w15 w16se w16cid wp14">
-  <w:p>
-    <w:pPr>
-      <w:pStyle w:val="Header"/>
       <w:rPr>
         <w:b/>
         <w:sz w:val="32"/>
@@ -858,7 +951,7 @@
         <w:sz w:val="32"/>
         <w:szCs w:val="32"/>
       </w:rPr>
-      <w:t>Lambda Expressions + More Controllers and Views</w:t>
+      <w:t>Layouts and Tag Helpers</w:t>
     </w:r>
   </w:p>
   <w:p>
@@ -1197,6 +1290,119 @@
     </w:lvl>
   </w:abstractNum>
   <w:abstractNum w:abstractNumId="3" w15:restartNumberingAfterBreak="0">
+    <w:nsid w:val="03DD5C24"/>
+    <w:multiLevelType w:val="hybridMultilevel"/>
+    <w:tmpl w:val="28CA575C"/>
+    <w:lvl w:ilvl="0" w:tplc="04090001">
+      <w:start w:val="1"/>
+      <w:numFmt w:val="bullet"/>
+      <w:lvlText w:val=""/>
+      <w:lvlJc w:val="left"/>
+      <w:pPr>
+        <w:ind w:left="720" w:hanging="360"/>
+      </w:pPr>
+      <w:rPr>
+        <w:rFonts w:ascii="Symbol" w:hAnsi="Symbol" w:hint="default"/>
+      </w:rPr>
+    </w:lvl>
+    <w:lvl w:ilvl="1" w:tplc="04090003" w:tentative="1">
+      <w:start w:val="1"/>
+      <w:numFmt w:val="bullet"/>
+      <w:lvlText w:val="o"/>
+      <w:lvlJc w:val="left"/>
+      <w:pPr>
+        <w:ind w:left="1440" w:hanging="360"/>
+      </w:pPr>
+      <w:rPr>
+        <w:rFonts w:ascii="Courier New" w:hAnsi="Courier New" w:cs="Courier New" w:hint="default"/>
+      </w:rPr>
+    </w:lvl>
+    <w:lvl w:ilvl="2" w:tplc="04090005" w:tentative="1">
+      <w:start w:val="1"/>
+      <w:numFmt w:val="bullet"/>
+      <w:lvlText w:val=""/>
+      <w:lvlJc w:val="left"/>
+      <w:pPr>
+        <w:ind w:left="2160" w:hanging="360"/>
+      </w:pPr>
+      <w:rPr>
+        <w:rFonts w:ascii="Wingdings" w:hAnsi="Wingdings" w:hint="default"/>
+      </w:rPr>
+    </w:lvl>
+    <w:lvl w:ilvl="3" w:tplc="04090001" w:tentative="1">
+      <w:start w:val="1"/>
+      <w:numFmt w:val="bullet"/>
+      <w:lvlText w:val=""/>
+      <w:lvlJc w:val="left"/>
+      <w:pPr>
+        <w:ind w:left="2880" w:hanging="360"/>
+      </w:pPr>
+      <w:rPr>
+        <w:rFonts w:ascii="Symbol" w:hAnsi="Symbol" w:hint="default"/>
+      </w:rPr>
+    </w:lvl>
+    <w:lvl w:ilvl="4" w:tplc="04090003" w:tentative="1">
+      <w:start w:val="1"/>
+      <w:numFmt w:val="bullet"/>
+      <w:lvlText w:val="o"/>
+      <w:lvlJc w:val="left"/>
+      <w:pPr>
+        <w:ind w:left="3600" w:hanging="360"/>
+      </w:pPr>
+      <w:rPr>
+        <w:rFonts w:ascii="Courier New" w:hAnsi="Courier New" w:cs="Courier New" w:hint="default"/>
+      </w:rPr>
+    </w:lvl>
+    <w:lvl w:ilvl="5" w:tplc="04090005" w:tentative="1">
+      <w:start w:val="1"/>
+      <w:numFmt w:val="bullet"/>
+      <w:lvlText w:val=""/>
+      <w:lvlJc w:val="left"/>
+      <w:pPr>
+        <w:ind w:left="4320" w:hanging="360"/>
+      </w:pPr>
+      <w:rPr>
+        <w:rFonts w:ascii="Wingdings" w:hAnsi="Wingdings" w:hint="default"/>
+      </w:rPr>
+    </w:lvl>
+    <w:lvl w:ilvl="6" w:tplc="04090001" w:tentative="1">
+      <w:start w:val="1"/>
+      <w:numFmt w:val="bullet"/>
+      <w:lvlText w:val=""/>
+      <w:lvlJc w:val="left"/>
+      <w:pPr>
+        <w:ind w:left="5040" w:hanging="360"/>
+      </w:pPr>
+      <w:rPr>
+        <w:rFonts w:ascii="Symbol" w:hAnsi="Symbol" w:hint="default"/>
+      </w:rPr>
+    </w:lvl>
+    <w:lvl w:ilvl="7" w:tplc="04090003" w:tentative="1">
+      <w:start w:val="1"/>
+      <w:numFmt w:val="bullet"/>
+      <w:lvlText w:val="o"/>
+      <w:lvlJc w:val="left"/>
+      <w:pPr>
+        <w:ind w:left="5760" w:hanging="360"/>
+      </w:pPr>
+      <w:rPr>
+        <w:rFonts w:ascii="Courier New" w:hAnsi="Courier New" w:cs="Courier New" w:hint="default"/>
+      </w:rPr>
+    </w:lvl>
+    <w:lvl w:ilvl="8" w:tplc="04090005" w:tentative="1">
+      <w:start w:val="1"/>
+      <w:numFmt w:val="bullet"/>
+      <w:lvlText w:val=""/>
+      <w:lvlJc w:val="left"/>
+      <w:pPr>
+        <w:ind w:left="6480" w:hanging="360"/>
+      </w:pPr>
+      <w:rPr>
+        <w:rFonts w:ascii="Wingdings" w:hAnsi="Wingdings" w:hint="default"/>
+      </w:rPr>
+    </w:lvl>
+  </w:abstractNum>
+  <w:abstractNum w:abstractNumId="4" w15:restartNumberingAfterBreak="0">
     <w:nsid w:val="0A9F3262"/>
     <w:multiLevelType w:val="hybridMultilevel"/>
     <w:tmpl w:val="3DAE8656"/>
@@ -1309,7 +1515,120 @@
       </w:rPr>
     </w:lvl>
   </w:abstractNum>
-  <w:abstractNum w:abstractNumId="4" w15:restartNumberingAfterBreak="0">
+  <w:abstractNum w:abstractNumId="5" w15:restartNumberingAfterBreak="0">
+    <w:nsid w:val="12D7722A"/>
+    <w:multiLevelType w:val="hybridMultilevel"/>
+    <w:tmpl w:val="E90E4714"/>
+    <w:lvl w:ilvl="0" w:tplc="04090001">
+      <w:start w:val="1"/>
+      <w:numFmt w:val="bullet"/>
+      <w:lvlText w:val=""/>
+      <w:lvlJc w:val="left"/>
+      <w:pPr>
+        <w:ind w:left="720" w:hanging="360"/>
+      </w:pPr>
+      <w:rPr>
+        <w:rFonts w:ascii="Symbol" w:hAnsi="Symbol" w:hint="default"/>
+      </w:rPr>
+    </w:lvl>
+    <w:lvl w:ilvl="1" w:tplc="04090003" w:tentative="1">
+      <w:start w:val="1"/>
+      <w:numFmt w:val="bullet"/>
+      <w:lvlText w:val="o"/>
+      <w:lvlJc w:val="left"/>
+      <w:pPr>
+        <w:ind w:left="1440" w:hanging="360"/>
+      </w:pPr>
+      <w:rPr>
+        <w:rFonts w:ascii="Courier New" w:hAnsi="Courier New" w:cs="Courier New" w:hint="default"/>
+      </w:rPr>
+    </w:lvl>
+    <w:lvl w:ilvl="2" w:tplc="04090005" w:tentative="1">
+      <w:start w:val="1"/>
+      <w:numFmt w:val="bullet"/>
+      <w:lvlText w:val=""/>
+      <w:lvlJc w:val="left"/>
+      <w:pPr>
+        <w:ind w:left="2160" w:hanging="360"/>
+      </w:pPr>
+      <w:rPr>
+        <w:rFonts w:ascii="Wingdings" w:hAnsi="Wingdings" w:hint="default"/>
+      </w:rPr>
+    </w:lvl>
+    <w:lvl w:ilvl="3" w:tplc="04090001" w:tentative="1">
+      <w:start w:val="1"/>
+      <w:numFmt w:val="bullet"/>
+      <w:lvlText w:val=""/>
+      <w:lvlJc w:val="left"/>
+      <w:pPr>
+        <w:ind w:left="2880" w:hanging="360"/>
+      </w:pPr>
+      <w:rPr>
+        <w:rFonts w:ascii="Symbol" w:hAnsi="Symbol" w:hint="default"/>
+      </w:rPr>
+    </w:lvl>
+    <w:lvl w:ilvl="4" w:tplc="04090003" w:tentative="1">
+      <w:start w:val="1"/>
+      <w:numFmt w:val="bullet"/>
+      <w:lvlText w:val="o"/>
+      <w:lvlJc w:val="left"/>
+      <w:pPr>
+        <w:ind w:left="3600" w:hanging="360"/>
+      </w:pPr>
+      <w:rPr>
+        <w:rFonts w:ascii="Courier New" w:hAnsi="Courier New" w:cs="Courier New" w:hint="default"/>
+      </w:rPr>
+    </w:lvl>
+    <w:lvl w:ilvl="5" w:tplc="04090005" w:tentative="1">
+      <w:start w:val="1"/>
+      <w:numFmt w:val="bullet"/>
+      <w:lvlText w:val=""/>
+      <w:lvlJc w:val="left"/>
+      <w:pPr>
+        <w:ind w:left="4320" w:hanging="360"/>
+      </w:pPr>
+      <w:rPr>
+        <w:rFonts w:ascii="Wingdings" w:hAnsi="Wingdings" w:hint="default"/>
+      </w:rPr>
+    </w:lvl>
+    <w:lvl w:ilvl="6" w:tplc="04090001" w:tentative="1">
+      <w:start w:val="1"/>
+      <w:numFmt w:val="bullet"/>
+      <w:lvlText w:val=""/>
+      <w:lvlJc w:val="left"/>
+      <w:pPr>
+        <w:ind w:left="5040" w:hanging="360"/>
+      </w:pPr>
+      <w:rPr>
+        <w:rFonts w:ascii="Symbol" w:hAnsi="Symbol" w:hint="default"/>
+      </w:rPr>
+    </w:lvl>
+    <w:lvl w:ilvl="7" w:tplc="04090003" w:tentative="1">
+      <w:start w:val="1"/>
+      <w:numFmt w:val="bullet"/>
+      <w:lvlText w:val="o"/>
+      <w:lvlJc w:val="left"/>
+      <w:pPr>
+        <w:ind w:left="5760" w:hanging="360"/>
+      </w:pPr>
+      <w:rPr>
+        <w:rFonts w:ascii="Courier New" w:hAnsi="Courier New" w:cs="Courier New" w:hint="default"/>
+      </w:rPr>
+    </w:lvl>
+    <w:lvl w:ilvl="8" w:tplc="04090005" w:tentative="1">
+      <w:start w:val="1"/>
+      <w:numFmt w:val="bullet"/>
+      <w:lvlText w:val=""/>
+      <w:lvlJc w:val="left"/>
+      <w:pPr>
+        <w:ind w:left="6480" w:hanging="360"/>
+      </w:pPr>
+      <w:rPr>
+        <w:rFonts w:ascii="Wingdings" w:hAnsi="Wingdings" w:hint="default"/>
+      </w:rPr>
+    </w:lvl>
+  </w:abstractNum>
+  <w:abstractNum w:abstractNumId="6" w15:restartNumberingAfterBreak="0">
     <w:nsid w:val="1F7741D9"/>
     <w:multiLevelType w:val="hybridMultilevel"/>
     <w:tmpl w:val="BB10D084"/>
@@ -1422,7 +1741,7 @@
       </w:rPr>
     </w:lvl>
   </w:abstractNum>
-  <w:abstractNum w:abstractNumId="5" w15:restartNumberingAfterBreak="0">
+  <w:abstractNum w:abstractNumId="7" w15:restartNumberingAfterBreak="0">
     <w:nsid w:val="21FE4CCC"/>
     <w:multiLevelType w:val="hybridMultilevel"/>
     <w:tmpl w:val="02446BB2"/>
@@ -1508,7 +1827,7 @@
       </w:pPr>
     </w:lvl>
   </w:abstractNum>
-  <w:abstractNum w:abstractNumId="6" w15:restartNumberingAfterBreak="0">
+  <w:abstractNum w:abstractNumId="8" w15:restartNumberingAfterBreak="0">
     <w:nsid w:val="27D95FA3"/>
     <w:multiLevelType w:val="hybridMultilevel"/>
     <w:tmpl w:val="774AE5CE"/>
@@ -1621,7 +1940,120 @@
       </w:rPr>
     </w:lvl>
   </w:abstractNum>
-  <w:abstractNum w:abstractNumId="7" w15:restartNumberingAfterBreak="0">
+  <w:abstractNum w:abstractNumId="9" w15:restartNumberingAfterBreak="0">
+    <w:nsid w:val="349E4A22"/>
+    <w:multiLevelType w:val="hybridMultilevel"/>
+    <w:tmpl w:val="72ACBF66"/>
+    <w:lvl w:ilvl="0" w:tplc="04090001">
+      <w:start w:val="1"/>
+      <w:numFmt w:val="bullet"/>
+      <w:lvlText w:val=""/>
+      <w:lvlJc w:val="left"/>
+      <w:pPr>
+        <w:ind w:left="720" w:hanging="360"/>
+      </w:pPr>
+      <w:rPr>
+        <w:rFonts w:ascii="Symbol" w:hAnsi="Symbol" w:hint="default"/>
+      </w:rPr>
+    </w:lvl>
+    <w:lvl w:ilvl="1" w:tplc="04090003" w:tentative="1">
+      <w:start w:val="1"/>
+      <w:numFmt w:val="bullet"/>
+      <w:lvlText w:val="o"/>
+      <w:lvlJc w:val="left"/>
+      <w:pPr>
+        <w:ind w:left="1440" w:hanging="360"/>
+      </w:pPr>
+      <w:rPr>
+        <w:rFonts w:ascii="Courier New" w:hAnsi="Courier New" w:cs="Courier New" w:hint="default"/>
+      </w:rPr>
+    </w:lvl>
+    <w:lvl w:ilvl="2" w:tplc="04090005" w:tentative="1">
+      <w:start w:val="1"/>
+      <w:numFmt w:val="bullet"/>
+      <w:lvlText w:val=""/>
+      <w:lvlJc w:val="left"/>
+      <w:pPr>
+        <w:ind w:left="2160" w:hanging="360"/>
+      </w:pPr>
+      <w:rPr>
+        <w:rFonts w:ascii="Wingdings" w:hAnsi="Wingdings" w:hint="default"/>
+      </w:rPr>
+    </w:lvl>
+    <w:lvl w:ilvl="3" w:tplc="04090001" w:tentative="1">
+      <w:start w:val="1"/>
+      <w:numFmt w:val="bullet"/>
+      <w:lvlText w:val=""/>
+      <w:lvlJc w:val="left"/>
+      <w:pPr>
+        <w:ind w:left="2880" w:hanging="360"/>
+      </w:pPr>
+      <w:rPr>
+        <w:rFonts w:ascii="Symbol" w:hAnsi="Symbol" w:hint="default"/>
+      </w:rPr>
+    </w:lvl>
+    <w:lvl w:ilvl="4" w:tplc="04090003" w:tentative="1">
+      <w:start w:val="1"/>
+      <w:numFmt w:val="bullet"/>
+      <w:lvlText w:val="o"/>
+      <w:lvlJc w:val="left"/>
+      <w:pPr>
+        <w:ind w:left="3600" w:hanging="360"/>
+      </w:pPr>
+      <w:rPr>
+        <w:rFonts w:ascii="Courier New" w:hAnsi="Courier New" w:cs="Courier New" w:hint="default"/>
+      </w:rPr>
+    </w:lvl>
+    <w:lvl w:ilvl="5" w:tplc="04090005" w:tentative="1">
+      <w:start w:val="1"/>
+      <w:numFmt w:val="bullet"/>
+      <w:lvlText w:val=""/>
+      <w:lvlJc w:val="left"/>
+      <w:pPr>
+        <w:ind w:left="4320" w:hanging="360"/>
+      </w:pPr>
+      <w:rPr>
+        <w:rFonts w:ascii="Wingdings" w:hAnsi="Wingdings" w:hint="default"/>
+      </w:rPr>
+    </w:lvl>
+    <w:lvl w:ilvl="6" w:tplc="04090001" w:tentative="1">
+      <w:start w:val="1"/>
+      <w:numFmt w:val="bullet"/>
+      <w:lvlText w:val=""/>
+      <w:lvlJc w:val="left"/>
+      <w:pPr>
+        <w:ind w:left="5040" w:hanging="360"/>
+      </w:pPr>
+      <w:rPr>
+        <w:rFonts w:ascii="Symbol" w:hAnsi="Symbol" w:hint="default"/>
+      </w:rPr>
+    </w:lvl>
+    <w:lvl w:ilvl="7" w:tplc="04090003" w:tentative="1">
+      <w:start w:val="1"/>
+      <w:numFmt w:val="bullet"/>
+      <w:lvlText w:val="o"/>
+      <w:lvlJc w:val="left"/>
+      <w:pPr>
+        <w:ind w:left="5760" w:hanging="360"/>
+      </w:pPr>
+      <w:rPr>
+        <w:rFonts w:ascii="Courier New" w:hAnsi="Courier New" w:cs="Courier New" w:hint="default"/>
+      </w:rPr>
+    </w:lvl>
+    <w:lvl w:ilvl="8" w:tplc="04090005" w:tentative="1">
+      <w:start w:val="1"/>
+      <w:numFmt w:val="bullet"/>
+      <w:lvlText w:val=""/>
+      <w:lvlJc w:val="left"/>
+      <w:pPr>
+        <w:ind w:left="6480" w:hanging="360"/>
+      </w:pPr>
+      <w:rPr>
+        <w:rFonts w:ascii="Wingdings" w:hAnsi="Wingdings" w:hint="default"/>
+      </w:rPr>
+    </w:lvl>
+  </w:abstractNum>
+  <w:abstractNum w:abstractNumId="10" w15:restartNumberingAfterBreak="0">
     <w:nsid w:val="3C0E2803"/>
     <w:multiLevelType w:val="hybridMultilevel"/>
     <w:tmpl w:val="8F1CD284"/>
@@ -1734,7 +2166,7 @@
       </w:rPr>
     </w:lvl>
   </w:abstractNum>
-  <w:abstractNum w:abstractNumId="8" w15:restartNumberingAfterBreak="0">
+  <w:abstractNum w:abstractNumId="11" w15:restartNumberingAfterBreak="0">
     <w:nsid w:val="595858D7"/>
     <w:multiLevelType w:val="hybridMultilevel"/>
     <w:tmpl w:val="FA60D374"/>
@@ -1823,7 +2255,7 @@
       </w:pPr>
     </w:lvl>
   </w:abstractNum>
-  <w:abstractNum w:abstractNumId="9" w15:restartNumberingAfterBreak="0">
+  <w:abstractNum w:abstractNumId="12" w15:restartNumberingAfterBreak="0">
     <w:nsid w:val="6D4655CA"/>
     <w:multiLevelType w:val="hybridMultilevel"/>
     <w:tmpl w:val="DC788E8A"/>
@@ -1936,7 +2368,7 @@
       </w:rPr>
     </w:lvl>
   </w:abstractNum>
-  <w:abstractNum w:abstractNumId="10" w15:restartNumberingAfterBreak="0">
+  <w:abstractNum w:abstractNumId="13" w15:restartNumberingAfterBreak="0">
     <w:nsid w:val="7B0D6C3D"/>
     <w:multiLevelType w:val="hybridMultilevel"/>
     <w:tmpl w:val="8314363A"/>
@@ -2023,37 +2455,46 @@
     </w:lvl>
   </w:abstractNum>
   <w:num w:numId="1">
-    <w:abstractNumId w:val="8"/>
+    <w:abstractNumId w:val="11"/>
   </w:num>
   <w:num w:numId="2">
     <w:abstractNumId w:val="0"/>
   </w:num>
   <w:num w:numId="3">
-    <w:abstractNumId w:val="10"/>
+    <w:abstractNumId w:val="13"/>
   </w:num>
   <w:num w:numId="4">
     <w:abstractNumId w:val="2"/>
   </w:num>
   <w:num w:numId="5">
-    <w:abstractNumId w:val="6"/>
+    <w:abstractNumId w:val="8"/>
   </w:num>
   <w:num w:numId="6">
     <w:abstractNumId w:val="1"/>
   </w:num>
   <w:num w:numId="7">
-    <w:abstractNumId w:val="3"/>
+    <w:abstractNumId w:val="4"/>
   </w:num>
   <w:num w:numId="8">
+    <w:abstractNumId w:val="10"/>
+  </w:num>
+  <w:num w:numId="9">
+    <w:abstractNumId w:val="6"/>
+  </w:num>
+  <w:num w:numId="10">
+    <w:abstractNumId w:val="12"/>
+  </w:num>
+  <w:num w:numId="11">
     <w:abstractNumId w:val="7"/>
   </w:num>
-  <w:num w:numId="9">
-    <w:abstractNumId w:val="4"/>
+  <w:num w:numId="12">
+    <w:abstractNumId w:val="5"/>
   </w:num>
-  <w:num w:numId="10">
+  <w:num w:numId="13">
     <w:abstractNumId w:val="9"/>
   </w:num>
-  <w:num w:numId="11">
-    <w:abstractNumId w:val="5"/>
+  <w:num w:numId="14">
+    <w:abstractNumId w:val="3"/>
   </w:num>
 </w:numbering>
 </file>
@@ -2573,6 +3014,36 @@
       <w:contextualSpacing/>
     </w:pPr>
   </w:style>
+  <w:style w:type="paragraph" w:styleId="BalloonText">
+    <w:name w:val="Balloon Text"/>
+    <w:basedOn w:val="Normal"/>
+    <w:link w:val="BalloonTextChar"/>
+    <w:uiPriority w:val="99"/>
+    <w:semiHidden/>
+    <w:unhideWhenUsed/>
+    <w:rsid w:val="00FE568A"/>
+    <w:pPr>
+      <w:spacing w:after="0" w:line="240" w:lineRule="auto"/>
+    </w:pPr>
+    <w:rPr>
+      <w:rFonts w:ascii="Times New Roman" w:hAnsi="Times New Roman"/>
+      <w:sz w:val="18"/>
+      <w:szCs w:val="18"/>
+    </w:rPr>
+  </w:style>
+  <w:style w:type="character" w:customStyle="1" w:styleId="BalloonTextChar">
+    <w:name w:val="Balloon Text Char"/>
+    <w:basedOn w:val="DefaultParagraphFont"/>
+    <w:link w:val="BalloonText"/>
+    <w:uiPriority w:val="99"/>
+    <w:semiHidden/>
+    <w:rsid w:val="00FE568A"/>
+    <w:rPr>
+      <w:rFonts w:ascii="Times New Roman" w:hAnsi="Times New Roman"/>
+      <w:sz w:val="18"/>
+      <w:szCs w:val="18"/>
+    </w:rPr>
+  </w:style>
 </w:styles>
 </file>
 

</xml_diff>

<commit_message>
Fixed lab number in title
</commit_message>
<xml_diff>
--- a/Labs/Lab04/Lab4AInstructions_CS295N.docx
+++ b/Labs/Lab04/Lab4AInstructions_CS295N.docx
@@ -1,6 +1,6 @@
 
 <file path=word/document.xml><?xml version="1.0" encoding="utf-8"?>
-<w:document xmlns:wpc="http://schemas.microsoft.com/office/word/2010/wordprocessingCanvas" xmlns:cx="http://schemas.microsoft.com/office/drawing/2014/chartex" xmlns:cx1="http://schemas.microsoft.com/office/drawing/2015/9/8/chartex" xmlns:cx2="http://schemas.microsoft.com/office/drawing/2015/10/21/chartex" xmlns:cx3="http://schemas.microsoft.com/office/drawing/2016/5/9/chartex" xmlns:cx4="http://schemas.microsoft.com/office/drawing/2016/5/10/chartex" xmlns:cx5="http://schemas.microsoft.com/office/drawing/2016/5/11/chartex" xmlns:cx6="http://schemas.microsoft.com/office/drawing/2016/5/12/chartex" xmlns:cx7="http://schemas.microsoft.com/office/drawing/2016/5/13/chartex" xmlns:cx8="http://schemas.microsoft.com/office/drawing/2016/5/14/chartex" xmlns:mc="http://schemas.openxmlformats.org/markup-compatibility/2006" xmlns:aink="http://schemas.microsoft.com/office/drawing/2016/ink" xmlns:am3d="http://schemas.microsoft.com/office/drawing/2017/model3d" xmlns:o="urn:schemas-microsoft-com:office:office" xmlns:r="http://schemas.openxmlformats.org/officeDocument/2006/relationships" xmlns:m="http://schemas.openxmlformats.org/officeDocument/2006/math" xmlns:v="urn:schemas-microsoft-com:vml" xmlns:wp14="http://schemas.microsoft.com/office/word/2010/wordprocessingDrawing" xmlns:wp="http://schemas.openxmlformats.org/drawingml/2006/wordprocessingDrawing" xmlns:w10="urn:schemas-microsoft-com:office:word" xmlns:w="http://schemas.openxmlformats.org/wordprocessingml/2006/main" xmlns:w14="http://schemas.microsoft.com/office/word/2010/wordml" xmlns:w15="http://schemas.microsoft.com/office/word/2012/wordml" xmlns:w16cid="http://schemas.microsoft.com/office/word/2016/wordml/cid" xmlns:w16se="http://schemas.microsoft.com/office/word/2015/wordml/symex" xmlns:wpg="http://schemas.microsoft.com/office/word/2010/wordprocessingGroup" xmlns:wpi="http://schemas.microsoft.com/office/word/2010/wordprocessingInk" xmlns:wne="http://schemas.microsoft.com/office/word/2006/wordml" xmlns:wps="http://schemas.microsoft.com/office/word/2010/wordprocessingShape" mc:Ignorable="w14 w15 w16se w16cid wp14">
+<w:document xmlns:wpc="http://schemas.microsoft.com/office/word/2010/wordprocessingCanvas" xmlns:cx="http://schemas.microsoft.com/office/drawing/2014/chartex" xmlns:cx1="http://schemas.microsoft.com/office/drawing/2015/9/8/chartex" xmlns:mc="http://schemas.openxmlformats.org/markup-compatibility/2006" xmlns:o="urn:schemas-microsoft-com:office:office" xmlns:r="http://schemas.openxmlformats.org/officeDocument/2006/relationships" xmlns:m="http://schemas.openxmlformats.org/officeDocument/2006/math" xmlns:v="urn:schemas-microsoft-com:vml" xmlns:wp14="http://schemas.microsoft.com/office/word/2010/wordprocessingDrawing" xmlns:wp="http://schemas.openxmlformats.org/drawingml/2006/wordprocessingDrawing" xmlns:w10="urn:schemas-microsoft-com:office:word" xmlns:w="http://schemas.openxmlformats.org/wordprocessingml/2006/main" xmlns:w14="http://schemas.microsoft.com/office/word/2010/wordml" xmlns:w15="http://schemas.microsoft.com/office/word/2012/wordml" xmlns:w16se="http://schemas.microsoft.com/office/word/2015/wordml/symex" xmlns:wpg="http://schemas.microsoft.com/office/word/2010/wordprocessingGroup" xmlns:wpi="http://schemas.microsoft.com/office/word/2010/wordprocessingInk" xmlns:wne="http://schemas.microsoft.com/office/word/2006/wordml" xmlns:wps="http://schemas.microsoft.com/office/word/2010/wordprocessingShape" mc:Ignorable="w14 w15 w16se wp14">
   <w:body>
     <w:p>
       <w:pPr>
@@ -699,8 +699,6 @@
         </w:rPr>
         <w:t xml:space="preserve">Items 1 </w:t>
       </w:r>
-      <w:bookmarkStart w:id="0" w:name="_GoBack"/>
-      <w:bookmarkEnd w:id="0"/>
       <w:r>
         <w:rPr>
           <w:rFonts w:asciiTheme="minorHAnsi" w:hAnsiTheme="minorHAnsi"/>
@@ -788,9 +786,12 @@
       </w:r>
     </w:p>
     <w:sectPr>
-      <w:footerReference w:type="default" r:id="rId7"/>
-      <w:headerReference w:type="first" r:id="rId8"/>
-      <w:footerReference w:type="first" r:id="rId9"/>
+      <w:headerReference w:type="even" r:id="rId7"/>
+      <w:headerReference w:type="default" r:id="rId8"/>
+      <w:footerReference w:type="even" r:id="rId9"/>
+      <w:footerReference w:type="default" r:id="rId10"/>
+      <w:headerReference w:type="first" r:id="rId11"/>
+      <w:footerReference w:type="first" r:id="rId12"/>
       <w:pgSz w:w="12240" w:h="15840"/>
       <w:pgMar w:top="1440" w:right="1440" w:bottom="1584" w:left="1440" w:header="720" w:footer="864" w:gutter="0"/>
       <w:cols w:space="720"/>
@@ -802,7 +803,7 @@
 </file>
 
 <file path=word/endnotes.xml><?xml version="1.0" encoding="utf-8"?>
-<w:endnotes xmlns:wpc="http://schemas.microsoft.com/office/word/2010/wordprocessingCanvas" xmlns:cx="http://schemas.microsoft.com/office/drawing/2014/chartex" xmlns:cx1="http://schemas.microsoft.com/office/drawing/2015/9/8/chartex" xmlns:cx2="http://schemas.microsoft.com/office/drawing/2015/10/21/chartex" xmlns:cx3="http://schemas.microsoft.com/office/drawing/2016/5/9/chartex" xmlns:cx4="http://schemas.microsoft.com/office/drawing/2016/5/10/chartex" xmlns:cx5="http://schemas.microsoft.com/office/drawing/2016/5/11/chartex" xmlns:cx6="http://schemas.microsoft.com/office/drawing/2016/5/12/chartex" xmlns:cx7="http://schemas.microsoft.com/office/drawing/2016/5/13/chartex" xmlns:cx8="http://schemas.microsoft.com/office/drawing/2016/5/14/chartex" xmlns:mc="http://schemas.openxmlformats.org/markup-compatibility/2006" xmlns:aink="http://schemas.microsoft.com/office/drawing/2016/ink" xmlns:am3d="http://schemas.microsoft.com/office/drawing/2017/model3d" xmlns:o="urn:schemas-microsoft-com:office:office" xmlns:r="http://schemas.openxmlformats.org/officeDocument/2006/relationships" xmlns:m="http://schemas.openxmlformats.org/officeDocument/2006/math" xmlns:v="urn:schemas-microsoft-com:vml" xmlns:wp14="http://schemas.microsoft.com/office/word/2010/wordprocessingDrawing" xmlns:wp="http://schemas.openxmlformats.org/drawingml/2006/wordprocessingDrawing" xmlns:w10="urn:schemas-microsoft-com:office:word" xmlns:w="http://schemas.openxmlformats.org/wordprocessingml/2006/main" xmlns:w14="http://schemas.microsoft.com/office/word/2010/wordml" xmlns:w15="http://schemas.microsoft.com/office/word/2012/wordml" xmlns:w16cid="http://schemas.microsoft.com/office/word/2016/wordml/cid" xmlns:w16se="http://schemas.microsoft.com/office/word/2015/wordml/symex" xmlns:wpg="http://schemas.microsoft.com/office/word/2010/wordprocessingGroup" xmlns:wpi="http://schemas.microsoft.com/office/word/2010/wordprocessingInk" xmlns:wne="http://schemas.microsoft.com/office/word/2006/wordml" xmlns:wps="http://schemas.microsoft.com/office/word/2010/wordprocessingShape" mc:Ignorable="w14 w15 w16se w16cid wp14">
+<w:endnotes xmlns:wpc="http://schemas.microsoft.com/office/word/2010/wordprocessingCanvas" xmlns:cx="http://schemas.microsoft.com/office/drawing/2014/chartex" xmlns:cx1="http://schemas.microsoft.com/office/drawing/2015/9/8/chartex" xmlns:mc="http://schemas.openxmlformats.org/markup-compatibility/2006" xmlns:o="urn:schemas-microsoft-com:office:office" xmlns:r="http://schemas.openxmlformats.org/officeDocument/2006/relationships" xmlns:m="http://schemas.openxmlformats.org/officeDocument/2006/math" xmlns:v="urn:schemas-microsoft-com:vml" xmlns:wp14="http://schemas.microsoft.com/office/word/2010/wordprocessingDrawing" xmlns:wp="http://schemas.openxmlformats.org/drawingml/2006/wordprocessingDrawing" xmlns:w10="urn:schemas-microsoft-com:office:word" xmlns:w="http://schemas.openxmlformats.org/wordprocessingml/2006/main" xmlns:w14="http://schemas.microsoft.com/office/word/2010/wordml" xmlns:w15="http://schemas.microsoft.com/office/word/2012/wordml" xmlns:w16se="http://schemas.microsoft.com/office/word/2015/wordml/symex" xmlns:wpg="http://schemas.microsoft.com/office/word/2010/wordprocessingGroup" xmlns:wpi="http://schemas.microsoft.com/office/word/2010/wordprocessingInk" xmlns:wne="http://schemas.microsoft.com/office/word/2006/wordml" xmlns:wps="http://schemas.microsoft.com/office/word/2010/wordprocessingShape" mc:Ignorable="w14 w15 w16se wp14">
   <w:endnote w:type="separator" w:id="-1">
     <w:p>
       <w:pPr>
@@ -827,7 +828,17 @@
 </file>
 
 <file path=word/footer1.xml><?xml version="1.0" encoding="utf-8"?>
-<w:ftr xmlns:wpc="http://schemas.microsoft.com/office/word/2010/wordprocessingCanvas" xmlns:cx="http://schemas.microsoft.com/office/drawing/2014/chartex" xmlns:cx1="http://schemas.microsoft.com/office/drawing/2015/9/8/chartex" xmlns:cx2="http://schemas.microsoft.com/office/drawing/2015/10/21/chartex" xmlns:cx3="http://schemas.microsoft.com/office/drawing/2016/5/9/chartex" xmlns:cx4="http://schemas.microsoft.com/office/drawing/2016/5/10/chartex" xmlns:cx5="http://schemas.microsoft.com/office/drawing/2016/5/11/chartex" xmlns:cx6="http://schemas.microsoft.com/office/drawing/2016/5/12/chartex" xmlns:cx7="http://schemas.microsoft.com/office/drawing/2016/5/13/chartex" xmlns:cx8="http://schemas.microsoft.com/office/drawing/2016/5/14/chartex" xmlns:mc="http://schemas.openxmlformats.org/markup-compatibility/2006" xmlns:aink="http://schemas.microsoft.com/office/drawing/2016/ink" xmlns:am3d="http://schemas.microsoft.com/office/drawing/2017/model3d" xmlns:o="urn:schemas-microsoft-com:office:office" xmlns:r="http://schemas.openxmlformats.org/officeDocument/2006/relationships" xmlns:m="http://schemas.openxmlformats.org/officeDocument/2006/math" xmlns:v="urn:schemas-microsoft-com:vml" xmlns:wp14="http://schemas.microsoft.com/office/word/2010/wordprocessingDrawing" xmlns:wp="http://schemas.openxmlformats.org/drawingml/2006/wordprocessingDrawing" xmlns:w10="urn:schemas-microsoft-com:office:word" xmlns:w="http://schemas.openxmlformats.org/wordprocessingml/2006/main" xmlns:w14="http://schemas.microsoft.com/office/word/2010/wordml" xmlns:w15="http://schemas.microsoft.com/office/word/2012/wordml" xmlns:w16cid="http://schemas.microsoft.com/office/word/2016/wordml/cid" xmlns:w16se="http://schemas.microsoft.com/office/word/2015/wordml/symex" xmlns:wpg="http://schemas.microsoft.com/office/word/2010/wordprocessingGroup" xmlns:wpi="http://schemas.microsoft.com/office/word/2010/wordprocessingInk" xmlns:wne="http://schemas.microsoft.com/office/word/2006/wordml" xmlns:wps="http://schemas.microsoft.com/office/word/2010/wordprocessingShape" mc:Ignorable="w14 w15 w16se w16cid wp14">
+<w:ftr xmlns:wpc="http://schemas.microsoft.com/office/word/2010/wordprocessingCanvas" xmlns:cx="http://schemas.microsoft.com/office/drawing/2014/chartex" xmlns:cx1="http://schemas.microsoft.com/office/drawing/2015/9/8/chartex" xmlns:mc="http://schemas.openxmlformats.org/markup-compatibility/2006" xmlns:o="urn:schemas-microsoft-com:office:office" xmlns:r="http://schemas.openxmlformats.org/officeDocument/2006/relationships" xmlns:m="http://schemas.openxmlformats.org/officeDocument/2006/math" xmlns:v="urn:schemas-microsoft-com:vml" xmlns:wp14="http://schemas.microsoft.com/office/word/2010/wordprocessingDrawing" xmlns:wp="http://schemas.openxmlformats.org/drawingml/2006/wordprocessingDrawing" xmlns:w10="urn:schemas-microsoft-com:office:word" xmlns:w="http://schemas.openxmlformats.org/wordprocessingml/2006/main" xmlns:w14="http://schemas.microsoft.com/office/word/2010/wordml" xmlns:w15="http://schemas.microsoft.com/office/word/2012/wordml" xmlns:w16se="http://schemas.microsoft.com/office/word/2015/wordml/symex" xmlns:wpg="http://schemas.microsoft.com/office/word/2010/wordprocessingGroup" xmlns:wpi="http://schemas.microsoft.com/office/word/2010/wordprocessingInk" xmlns:wne="http://schemas.microsoft.com/office/word/2006/wordml" xmlns:wps="http://schemas.microsoft.com/office/word/2010/wordprocessingShape" mc:Ignorable="w14 w15 w16se wp14">
+  <w:p>
+    <w:pPr>
+      <w:pStyle w:val="Footer"/>
+    </w:pPr>
+  </w:p>
+</w:ftr>
+</file>
+
+<file path=word/footer2.xml><?xml version="1.0" encoding="utf-8"?>
+<w:ftr xmlns:wpc="http://schemas.microsoft.com/office/word/2010/wordprocessingCanvas" xmlns:cx="http://schemas.microsoft.com/office/drawing/2014/chartex" xmlns:cx1="http://schemas.microsoft.com/office/drawing/2015/9/8/chartex" xmlns:mc="http://schemas.openxmlformats.org/markup-compatibility/2006" xmlns:o="urn:schemas-microsoft-com:office:office" xmlns:r="http://schemas.openxmlformats.org/officeDocument/2006/relationships" xmlns:m="http://schemas.openxmlformats.org/officeDocument/2006/math" xmlns:v="urn:schemas-microsoft-com:vml" xmlns:wp14="http://schemas.microsoft.com/office/word/2010/wordprocessingDrawing" xmlns:wp="http://schemas.openxmlformats.org/drawingml/2006/wordprocessingDrawing" xmlns:w10="urn:schemas-microsoft-com:office:word" xmlns:w="http://schemas.openxmlformats.org/wordprocessingml/2006/main" xmlns:w14="http://schemas.microsoft.com/office/word/2010/wordml" xmlns:w15="http://schemas.microsoft.com/office/word/2012/wordml" xmlns:w16se="http://schemas.microsoft.com/office/word/2015/wordml/symex" xmlns:wpg="http://schemas.microsoft.com/office/word/2010/wordprocessingGroup" xmlns:wpi="http://schemas.microsoft.com/office/word/2010/wordprocessingInk" xmlns:wne="http://schemas.microsoft.com/office/word/2006/wordml" xmlns:wps="http://schemas.microsoft.com/office/word/2010/wordprocessingShape" mc:Ignorable="w14 w15 w16se wp14">
   <w:p>
     <w:pPr>
       <w:pStyle w:val="Footer"/>
@@ -842,8 +853,8 @@
 </w:ftr>
 </file>
 
-<file path=word/footer2.xml><?xml version="1.0" encoding="utf-8"?>
-<w:ftr xmlns:wpc="http://schemas.microsoft.com/office/word/2010/wordprocessingCanvas" xmlns:cx="http://schemas.microsoft.com/office/drawing/2014/chartex" xmlns:cx1="http://schemas.microsoft.com/office/drawing/2015/9/8/chartex" xmlns:cx2="http://schemas.microsoft.com/office/drawing/2015/10/21/chartex" xmlns:cx3="http://schemas.microsoft.com/office/drawing/2016/5/9/chartex" xmlns:cx4="http://schemas.microsoft.com/office/drawing/2016/5/10/chartex" xmlns:cx5="http://schemas.microsoft.com/office/drawing/2016/5/11/chartex" xmlns:cx6="http://schemas.microsoft.com/office/drawing/2016/5/12/chartex" xmlns:cx7="http://schemas.microsoft.com/office/drawing/2016/5/13/chartex" xmlns:cx8="http://schemas.microsoft.com/office/drawing/2016/5/14/chartex" xmlns:mc="http://schemas.openxmlformats.org/markup-compatibility/2006" xmlns:aink="http://schemas.microsoft.com/office/drawing/2016/ink" xmlns:am3d="http://schemas.microsoft.com/office/drawing/2017/model3d" xmlns:o="urn:schemas-microsoft-com:office:office" xmlns:r="http://schemas.openxmlformats.org/officeDocument/2006/relationships" xmlns:m="http://schemas.openxmlformats.org/officeDocument/2006/math" xmlns:v="urn:schemas-microsoft-com:vml" xmlns:wp14="http://schemas.microsoft.com/office/word/2010/wordprocessingDrawing" xmlns:wp="http://schemas.openxmlformats.org/drawingml/2006/wordprocessingDrawing" xmlns:w10="urn:schemas-microsoft-com:office:word" xmlns:w="http://schemas.openxmlformats.org/wordprocessingml/2006/main" xmlns:w14="http://schemas.microsoft.com/office/word/2010/wordml" xmlns:w15="http://schemas.microsoft.com/office/word/2012/wordml" xmlns:w16cid="http://schemas.microsoft.com/office/word/2016/wordml/cid" xmlns:w16se="http://schemas.microsoft.com/office/word/2015/wordml/symex" xmlns:wpg="http://schemas.microsoft.com/office/word/2010/wordprocessingGroup" xmlns:wpi="http://schemas.microsoft.com/office/word/2010/wordprocessingInk" xmlns:wne="http://schemas.microsoft.com/office/word/2006/wordml" xmlns:wps="http://schemas.microsoft.com/office/word/2010/wordprocessingShape" mc:Ignorable="w14 w15 w16se w16cid wp14">
+<file path=word/footer3.xml><?xml version="1.0" encoding="utf-8"?>
+<w:ftr xmlns:wpc="http://schemas.microsoft.com/office/word/2010/wordprocessingCanvas" xmlns:cx="http://schemas.microsoft.com/office/drawing/2014/chartex" xmlns:cx1="http://schemas.microsoft.com/office/drawing/2015/9/8/chartex" xmlns:mc="http://schemas.openxmlformats.org/markup-compatibility/2006" xmlns:o="urn:schemas-microsoft-com:office:office" xmlns:r="http://schemas.openxmlformats.org/officeDocument/2006/relationships" xmlns:m="http://schemas.openxmlformats.org/officeDocument/2006/math" xmlns:v="urn:schemas-microsoft-com:vml" xmlns:wp14="http://schemas.microsoft.com/office/word/2010/wordprocessingDrawing" xmlns:wp="http://schemas.openxmlformats.org/drawingml/2006/wordprocessingDrawing" xmlns:w10="urn:schemas-microsoft-com:office:word" xmlns:w="http://schemas.openxmlformats.org/wordprocessingml/2006/main" xmlns:w14="http://schemas.microsoft.com/office/word/2010/wordml" xmlns:w15="http://schemas.microsoft.com/office/word/2012/wordml" xmlns:w16se="http://schemas.microsoft.com/office/word/2015/wordml/symex" xmlns:wpg="http://schemas.microsoft.com/office/word/2010/wordprocessingGroup" xmlns:wpi="http://schemas.microsoft.com/office/word/2010/wordprocessingInk" xmlns:wne="http://schemas.microsoft.com/office/word/2006/wordml" xmlns:wps="http://schemas.microsoft.com/office/word/2010/wordprocessingShape" mc:Ignorable="w14 w15 w16se wp14">
   <w:p>
     <w:pPr>
       <w:pStyle w:val="Footer"/>
@@ -870,7 +881,7 @@
 </file>
 
 <file path=word/footnotes.xml><?xml version="1.0" encoding="utf-8"?>
-<w:footnotes xmlns:wpc="http://schemas.microsoft.com/office/word/2010/wordprocessingCanvas" xmlns:cx="http://schemas.microsoft.com/office/drawing/2014/chartex" xmlns:cx1="http://schemas.microsoft.com/office/drawing/2015/9/8/chartex" xmlns:cx2="http://schemas.microsoft.com/office/drawing/2015/10/21/chartex" xmlns:cx3="http://schemas.microsoft.com/office/drawing/2016/5/9/chartex" xmlns:cx4="http://schemas.microsoft.com/office/drawing/2016/5/10/chartex" xmlns:cx5="http://schemas.microsoft.com/office/drawing/2016/5/11/chartex" xmlns:cx6="http://schemas.microsoft.com/office/drawing/2016/5/12/chartex" xmlns:cx7="http://schemas.microsoft.com/office/drawing/2016/5/13/chartex" xmlns:cx8="http://schemas.microsoft.com/office/drawing/2016/5/14/chartex" xmlns:mc="http://schemas.openxmlformats.org/markup-compatibility/2006" xmlns:aink="http://schemas.microsoft.com/office/drawing/2016/ink" xmlns:am3d="http://schemas.microsoft.com/office/drawing/2017/model3d" xmlns:o="urn:schemas-microsoft-com:office:office" xmlns:r="http://schemas.openxmlformats.org/officeDocument/2006/relationships" xmlns:m="http://schemas.openxmlformats.org/officeDocument/2006/math" xmlns:v="urn:schemas-microsoft-com:vml" xmlns:wp14="http://schemas.microsoft.com/office/word/2010/wordprocessingDrawing" xmlns:wp="http://schemas.openxmlformats.org/drawingml/2006/wordprocessingDrawing" xmlns:w10="urn:schemas-microsoft-com:office:word" xmlns:w="http://schemas.openxmlformats.org/wordprocessingml/2006/main" xmlns:w14="http://schemas.microsoft.com/office/word/2010/wordml" xmlns:w15="http://schemas.microsoft.com/office/word/2012/wordml" xmlns:w16cid="http://schemas.microsoft.com/office/word/2016/wordml/cid" xmlns:w16se="http://schemas.microsoft.com/office/word/2015/wordml/symex" xmlns:wpg="http://schemas.microsoft.com/office/word/2010/wordprocessingGroup" xmlns:wpi="http://schemas.microsoft.com/office/word/2010/wordprocessingInk" xmlns:wne="http://schemas.microsoft.com/office/word/2006/wordml" xmlns:wps="http://schemas.microsoft.com/office/word/2010/wordprocessingShape" mc:Ignorable="w14 w15 w16se w16cid wp14">
+<w:footnotes xmlns:wpc="http://schemas.microsoft.com/office/word/2010/wordprocessingCanvas" xmlns:cx="http://schemas.microsoft.com/office/drawing/2014/chartex" xmlns:cx1="http://schemas.microsoft.com/office/drawing/2015/9/8/chartex" xmlns:mc="http://schemas.openxmlformats.org/markup-compatibility/2006" xmlns:o="urn:schemas-microsoft-com:office:office" xmlns:r="http://schemas.openxmlformats.org/officeDocument/2006/relationships" xmlns:m="http://schemas.openxmlformats.org/officeDocument/2006/math" xmlns:v="urn:schemas-microsoft-com:vml" xmlns:wp14="http://schemas.microsoft.com/office/word/2010/wordprocessingDrawing" xmlns:wp="http://schemas.openxmlformats.org/drawingml/2006/wordprocessingDrawing" xmlns:w10="urn:schemas-microsoft-com:office:word" xmlns:w="http://schemas.openxmlformats.org/wordprocessingml/2006/main" xmlns:w14="http://schemas.microsoft.com/office/word/2010/wordml" xmlns:w15="http://schemas.microsoft.com/office/word/2012/wordml" xmlns:w16se="http://schemas.microsoft.com/office/word/2015/wordml/symex" xmlns:wpg="http://schemas.microsoft.com/office/word/2010/wordprocessingGroup" xmlns:wpi="http://schemas.microsoft.com/office/word/2010/wordprocessingInk" xmlns:wne="http://schemas.microsoft.com/office/word/2006/wordml" xmlns:wps="http://schemas.microsoft.com/office/word/2010/wordprocessingShape" mc:Ignorable="w14 w15 w16se wp14">
   <w:footnote w:type="separator" w:id="-1">
     <w:p>
       <w:pPr>
@@ -895,10 +906,30 @@
 </file>
 
 <file path=word/header1.xml><?xml version="1.0" encoding="utf-8"?>
-<w:hdr xmlns:wpc="http://schemas.microsoft.com/office/word/2010/wordprocessingCanvas" xmlns:cx="http://schemas.microsoft.com/office/drawing/2014/chartex" xmlns:cx1="http://schemas.microsoft.com/office/drawing/2015/9/8/chartex" xmlns:cx2="http://schemas.microsoft.com/office/drawing/2015/10/21/chartex" xmlns:cx3="http://schemas.microsoft.com/office/drawing/2016/5/9/chartex" xmlns:cx4="http://schemas.microsoft.com/office/drawing/2016/5/10/chartex" xmlns:cx5="http://schemas.microsoft.com/office/drawing/2016/5/11/chartex" xmlns:cx6="http://schemas.microsoft.com/office/drawing/2016/5/12/chartex" xmlns:cx7="http://schemas.microsoft.com/office/drawing/2016/5/13/chartex" xmlns:cx8="http://schemas.microsoft.com/office/drawing/2016/5/14/chartex" xmlns:mc="http://schemas.openxmlformats.org/markup-compatibility/2006" xmlns:aink="http://schemas.microsoft.com/office/drawing/2016/ink" xmlns:am3d="http://schemas.microsoft.com/office/drawing/2017/model3d" xmlns:o="urn:schemas-microsoft-com:office:office" xmlns:r="http://schemas.openxmlformats.org/officeDocument/2006/relationships" xmlns:m="http://schemas.openxmlformats.org/officeDocument/2006/math" xmlns:v="urn:schemas-microsoft-com:vml" xmlns:wp14="http://schemas.microsoft.com/office/word/2010/wordprocessingDrawing" xmlns:wp="http://schemas.openxmlformats.org/drawingml/2006/wordprocessingDrawing" xmlns:w10="urn:schemas-microsoft-com:office:word" xmlns:w="http://schemas.openxmlformats.org/wordprocessingml/2006/main" xmlns:w14="http://schemas.microsoft.com/office/word/2010/wordml" xmlns:w15="http://schemas.microsoft.com/office/word/2012/wordml" xmlns:w16cid="http://schemas.microsoft.com/office/word/2016/wordml/cid" xmlns:w16se="http://schemas.microsoft.com/office/word/2015/wordml/symex" xmlns:wpg="http://schemas.microsoft.com/office/word/2010/wordprocessingGroup" xmlns:wpi="http://schemas.microsoft.com/office/word/2010/wordprocessingInk" xmlns:wne="http://schemas.microsoft.com/office/word/2006/wordml" xmlns:wps="http://schemas.microsoft.com/office/word/2010/wordprocessingShape" mc:Ignorable="w14 w15 w16se w16cid wp14">
+<w:hdr xmlns:wpc="http://schemas.microsoft.com/office/word/2010/wordprocessingCanvas" xmlns:cx="http://schemas.microsoft.com/office/drawing/2014/chartex" xmlns:cx1="http://schemas.microsoft.com/office/drawing/2015/9/8/chartex" xmlns:mc="http://schemas.openxmlformats.org/markup-compatibility/2006" xmlns:o="urn:schemas-microsoft-com:office:office" xmlns:r="http://schemas.openxmlformats.org/officeDocument/2006/relationships" xmlns:m="http://schemas.openxmlformats.org/officeDocument/2006/math" xmlns:v="urn:schemas-microsoft-com:vml" xmlns:wp14="http://schemas.microsoft.com/office/word/2010/wordprocessingDrawing" xmlns:wp="http://schemas.openxmlformats.org/drawingml/2006/wordprocessingDrawing" xmlns:w10="urn:schemas-microsoft-com:office:word" xmlns:w="http://schemas.openxmlformats.org/wordprocessingml/2006/main" xmlns:w14="http://schemas.microsoft.com/office/word/2010/wordml" xmlns:w15="http://schemas.microsoft.com/office/word/2012/wordml" xmlns:w16se="http://schemas.microsoft.com/office/word/2015/wordml/symex" xmlns:wpg="http://schemas.microsoft.com/office/word/2010/wordprocessingGroup" xmlns:wpi="http://schemas.microsoft.com/office/word/2010/wordprocessingInk" xmlns:wne="http://schemas.microsoft.com/office/word/2006/wordml" xmlns:wps="http://schemas.microsoft.com/office/word/2010/wordprocessingShape" mc:Ignorable="w14 w15 w16se wp14">
   <w:p>
     <w:pPr>
       <w:pStyle w:val="Header"/>
+    </w:pPr>
+  </w:p>
+</w:hdr>
+</file>
+
+<file path=word/header2.xml><?xml version="1.0" encoding="utf-8"?>
+<w:hdr xmlns:wpc="http://schemas.microsoft.com/office/word/2010/wordprocessingCanvas" xmlns:cx="http://schemas.microsoft.com/office/drawing/2014/chartex" xmlns:cx1="http://schemas.microsoft.com/office/drawing/2015/9/8/chartex" xmlns:mc="http://schemas.openxmlformats.org/markup-compatibility/2006" xmlns:o="urn:schemas-microsoft-com:office:office" xmlns:r="http://schemas.openxmlformats.org/officeDocument/2006/relationships" xmlns:m="http://schemas.openxmlformats.org/officeDocument/2006/math" xmlns:v="urn:schemas-microsoft-com:vml" xmlns:wp14="http://schemas.microsoft.com/office/word/2010/wordprocessingDrawing" xmlns:wp="http://schemas.openxmlformats.org/drawingml/2006/wordprocessingDrawing" xmlns:w10="urn:schemas-microsoft-com:office:word" xmlns:w="http://schemas.openxmlformats.org/wordprocessingml/2006/main" xmlns:w14="http://schemas.microsoft.com/office/word/2010/wordml" xmlns:w15="http://schemas.microsoft.com/office/word/2012/wordml" xmlns:w16se="http://schemas.microsoft.com/office/word/2015/wordml/symex" xmlns:wpg="http://schemas.microsoft.com/office/word/2010/wordprocessingGroup" xmlns:wpi="http://schemas.microsoft.com/office/word/2010/wordprocessingInk" xmlns:wne="http://schemas.microsoft.com/office/word/2006/wordml" xmlns:wps="http://schemas.microsoft.com/office/word/2010/wordprocessingShape" mc:Ignorable="w14 w15 w16se wp14">
+  <w:p>
+    <w:pPr>
+      <w:pStyle w:val="Header"/>
+    </w:pPr>
+  </w:p>
+</w:hdr>
+</file>
+
+<file path=word/header3.xml><?xml version="1.0" encoding="utf-8"?>
+<w:hdr xmlns:wpc="http://schemas.microsoft.com/office/word/2010/wordprocessingCanvas" xmlns:cx="http://schemas.microsoft.com/office/drawing/2014/chartex" xmlns:cx1="http://schemas.microsoft.com/office/drawing/2015/9/8/chartex" xmlns:mc="http://schemas.openxmlformats.org/markup-compatibility/2006" xmlns:o="urn:schemas-microsoft-com:office:office" xmlns:r="http://schemas.openxmlformats.org/officeDocument/2006/relationships" xmlns:m="http://schemas.openxmlformats.org/officeDocument/2006/math" xmlns:v="urn:schemas-microsoft-com:vml" xmlns:wp14="http://schemas.microsoft.com/office/word/2010/wordprocessingDrawing" xmlns:wp="http://schemas.openxmlformats.org/drawingml/2006/wordprocessingDrawing" xmlns:w10="urn:schemas-microsoft-com:office:word" xmlns:w="http://schemas.openxmlformats.org/wordprocessingml/2006/main" xmlns:w14="http://schemas.microsoft.com/office/word/2010/wordml" xmlns:w15="http://schemas.microsoft.com/office/word/2012/wordml" xmlns:w16se="http://schemas.microsoft.com/office/word/2015/wordml/symex" xmlns:wpg="http://schemas.microsoft.com/office/word/2010/wordprocessingGroup" xmlns:wpi="http://schemas.microsoft.com/office/word/2010/wordprocessingInk" xmlns:wne="http://schemas.microsoft.com/office/word/2006/wordml" xmlns:wps="http://schemas.microsoft.com/office/word/2010/wordprocessingShape" mc:Ignorable="w14 w15 w16se wp14">
+  <w:p>
+    <w:pPr>
+      <w:pStyle w:val="Header"/>
       <w:rPr>
         <w:b/>
         <w:sz w:val="32"/>
@@ -919,8 +950,10 @@
         <w:sz w:val="32"/>
         <w:szCs w:val="32"/>
       </w:rPr>
-      <w:t>3</w:t>
+      <w:t>4</w:t>
     </w:r>
+    <w:bookmarkStart w:id="0" w:name="_GoBack"/>
+    <w:bookmarkEnd w:id="0"/>
     <w:r>
       <w:rPr>
         <w:b/>
@@ -974,7 +1007,7 @@
 </file>
 
 <file path=word/numbering.xml><?xml version="1.0" encoding="utf-8"?>
-<w:numbering xmlns:wpc="http://schemas.microsoft.com/office/word/2010/wordprocessingCanvas" xmlns:cx="http://schemas.microsoft.com/office/drawing/2014/chartex" xmlns:cx1="http://schemas.microsoft.com/office/drawing/2015/9/8/chartex" xmlns:cx2="http://schemas.microsoft.com/office/drawing/2015/10/21/chartex" xmlns:cx3="http://schemas.microsoft.com/office/drawing/2016/5/9/chartex" xmlns:cx4="http://schemas.microsoft.com/office/drawing/2016/5/10/chartex" xmlns:cx5="http://schemas.microsoft.com/office/drawing/2016/5/11/chartex" xmlns:cx6="http://schemas.microsoft.com/office/drawing/2016/5/12/chartex" xmlns:cx7="http://schemas.microsoft.com/office/drawing/2016/5/13/chartex" xmlns:cx8="http://schemas.microsoft.com/office/drawing/2016/5/14/chartex" xmlns:mc="http://schemas.openxmlformats.org/markup-compatibility/2006" xmlns:aink="http://schemas.microsoft.com/office/drawing/2016/ink" xmlns:am3d="http://schemas.microsoft.com/office/drawing/2017/model3d" xmlns:o="urn:schemas-microsoft-com:office:office" xmlns:r="http://schemas.openxmlformats.org/officeDocument/2006/relationships" xmlns:m="http://schemas.openxmlformats.org/officeDocument/2006/math" xmlns:v="urn:schemas-microsoft-com:vml" xmlns:wp14="http://schemas.microsoft.com/office/word/2010/wordprocessingDrawing" xmlns:wp="http://schemas.openxmlformats.org/drawingml/2006/wordprocessingDrawing" xmlns:w10="urn:schemas-microsoft-com:office:word" xmlns:w="http://schemas.openxmlformats.org/wordprocessingml/2006/main" xmlns:w14="http://schemas.microsoft.com/office/word/2010/wordml" xmlns:w15="http://schemas.microsoft.com/office/word/2012/wordml" xmlns:w16cid="http://schemas.microsoft.com/office/word/2016/wordml/cid" xmlns:w16se="http://schemas.microsoft.com/office/word/2015/wordml/symex" xmlns:wpg="http://schemas.microsoft.com/office/word/2010/wordprocessingGroup" xmlns:wpi="http://schemas.microsoft.com/office/word/2010/wordprocessingInk" xmlns:wne="http://schemas.microsoft.com/office/word/2006/wordml" xmlns:wps="http://schemas.microsoft.com/office/word/2010/wordprocessingShape" mc:Ignorable="w14 w15 w16se w16cid wp14">
+<w:numbering xmlns:wpc="http://schemas.microsoft.com/office/word/2010/wordprocessingCanvas" xmlns:cx="http://schemas.microsoft.com/office/drawing/2014/chartex" xmlns:cx1="http://schemas.microsoft.com/office/drawing/2015/9/8/chartex" xmlns:mc="http://schemas.openxmlformats.org/markup-compatibility/2006" xmlns:o="urn:schemas-microsoft-com:office:office" xmlns:r="http://schemas.openxmlformats.org/officeDocument/2006/relationships" xmlns:m="http://schemas.openxmlformats.org/officeDocument/2006/math" xmlns:v="urn:schemas-microsoft-com:vml" xmlns:wp14="http://schemas.microsoft.com/office/word/2010/wordprocessingDrawing" xmlns:wp="http://schemas.openxmlformats.org/drawingml/2006/wordprocessingDrawing" xmlns:w10="urn:schemas-microsoft-com:office:word" xmlns:w="http://schemas.openxmlformats.org/wordprocessingml/2006/main" xmlns:w14="http://schemas.microsoft.com/office/word/2010/wordml" xmlns:w15="http://schemas.microsoft.com/office/word/2012/wordml" xmlns:w16se="http://schemas.microsoft.com/office/word/2015/wordml/symex" xmlns:wpg="http://schemas.microsoft.com/office/word/2010/wordprocessingGroup" xmlns:wpi="http://schemas.microsoft.com/office/word/2010/wordprocessingInk" xmlns:wne="http://schemas.microsoft.com/office/word/2006/wordml" xmlns:wps="http://schemas.microsoft.com/office/word/2010/wordprocessingShape" mc:Ignorable="w14 w15 w16se wp14">
   <w:abstractNum w:abstractNumId="0" w15:restartNumberingAfterBreak="0">
     <w:nsid w:val="FFFFFF1D"/>
     <w:multiLevelType w:val="multilevel"/>
@@ -2500,7 +2533,7 @@
 </file>
 
 <file path=word/styles.xml><?xml version="1.0" encoding="utf-8"?>
-<w:styles xmlns:mc="http://schemas.openxmlformats.org/markup-compatibility/2006" xmlns:r="http://schemas.openxmlformats.org/officeDocument/2006/relationships" xmlns:w="http://schemas.openxmlformats.org/wordprocessingml/2006/main" xmlns:w14="http://schemas.microsoft.com/office/word/2010/wordml" xmlns:w15="http://schemas.microsoft.com/office/word/2012/wordml" xmlns:w16cid="http://schemas.microsoft.com/office/word/2016/wordml/cid" xmlns:w16se="http://schemas.microsoft.com/office/word/2015/wordml/symex" mc:Ignorable="w14 w15 w16se w16cid">
+<w:styles xmlns:mc="http://schemas.openxmlformats.org/markup-compatibility/2006" xmlns:r="http://schemas.openxmlformats.org/officeDocument/2006/relationships" xmlns:w="http://schemas.openxmlformats.org/wordprocessingml/2006/main" xmlns:w14="http://schemas.microsoft.com/office/word/2010/wordml" xmlns:w15="http://schemas.microsoft.com/office/word/2012/wordml" xmlns:w16se="http://schemas.microsoft.com/office/word/2015/wordml/symex" mc:Ignorable="w14 w15 w16se">
   <w:docDefaults>
     <w:rPrDefault>
       <w:rPr>
@@ -2510,7 +2543,7 @@
     </w:rPrDefault>
     <w:pPrDefault/>
   </w:docDefaults>
-  <w:latentStyles w:defLockedState="0" w:defUIPriority="99" w:defSemiHidden="0" w:defUnhideWhenUsed="0" w:defQFormat="0" w:count="375">
+  <w:latentStyles w:defLockedState="0" w:defUIPriority="99" w:defSemiHidden="0" w:defUnhideWhenUsed="0" w:defQFormat="0" w:count="371">
     <w:lsdException w:name="Normal" w:uiPriority="0" w:qFormat="1"/>
     <w:lsdException w:name="heading 1" w:uiPriority="9" w:qFormat="1"/>
     <w:lsdException w:name="heading 2" w:semiHidden="1" w:uiPriority="9" w:unhideWhenUsed="1" w:qFormat="1"/>
@@ -2882,8 +2915,6 @@
     <w:lsdException w:name="List Table 5 Dark Accent 6" w:uiPriority="50"/>
     <w:lsdException w:name="List Table 6 Colorful Accent 6" w:uiPriority="51"/>
     <w:lsdException w:name="List Table 7 Colorful Accent 6" w:uiPriority="52"/>
-    <w:lsdException w:name="Mention" w:semiHidden="1" w:unhideWhenUsed="1"/>
-    <w:lsdException w:name="Smart Hyperlink" w:semiHidden="1" w:unhideWhenUsed="1"/>
   </w:latentStyles>
   <w:style w:type="paragraph" w:default="1" w:styleId="Normal">
     <w:name w:val="Normal"/>

</xml_diff>